<commit_message>
Some edit on inform
</commit_message>
<xml_diff>
--- a/INFORMES/PRIMER ENTREGA.docx
+++ b/INFORMES/PRIMER ENTREGA.docx
@@ -141,7 +141,6 @@
         </w:rPr>
         <w:t xml:space="preserve">Proyecto Final: </w:t>
       </w:r>
-      <w:proofErr w:type="gramStart"/>
       <w:r>
         <w:rPr>
           <w:rFonts w:eastAsia="Times New Roman"/>
@@ -150,9 +149,8 @@
           <w:color w:val="000000"/>
           <w:lang w:val="es-CO"/>
         </w:rPr>
-        <w:t>primer entrega</w:t>
+        <w:t>primera entrega</w:t>
       </w:r>
-      <w:proofErr w:type="gramEnd"/>
       <w:r>
         <w:rPr>
           <w:rFonts w:eastAsia="Times New Roman"/>
@@ -914,14 +912,7 @@
                 <w:b/>
                 <w:shd w:val="clear" w:color="auto" w:fill="00B0F0"/>
               </w:rPr>
-              <w:t>c</w:t>
-            </w:r>
-            <w:r>
-              <w:rPr>
-                <w:b/>
-                <w:shd w:val="clear" w:color="auto" w:fill="00B0F0"/>
-              </w:rPr>
-              <w:t>lear</w:t>
+              <w:t>clear</w:t>
             </w:r>
             <w:proofErr w:type="spellEnd"/>
             <w:r>
@@ -2100,14 +2091,7 @@
                 <w:b/>
                 <w:shd w:val="clear" w:color="auto" w:fill="00B0F0"/>
               </w:rPr>
-              <w:t>{post: Lista con los v</w:t>
-            </w:r>
-            <w:r>
-              <w:rPr>
-                <w:b/>
-                <w:shd w:val="clear" w:color="auto" w:fill="00B0F0"/>
-              </w:rPr>
-              <w:t>értices que componen el camino ordenados en el orden a visitar, o lista vacía de no existir camino.}</w:t>
+              <w:t>{post: Lista con los vértices que componen el camino ordenados en el orden a visitar, o lista vacía de no existir camino.}</w:t>
             </w:r>
           </w:p>
           <w:p>
@@ -2320,14 +2304,7 @@
                 <w:b/>
                 <w:shd w:val="clear" w:color="auto" w:fill="00B0F0"/>
               </w:rPr>
-              <w:t>{pre: Se debe</w:t>
-            </w:r>
-            <w:r>
-              <w:rPr>
-                <w:b/>
-                <w:shd w:val="clear" w:color="auto" w:fill="00B0F0"/>
-              </w:rPr>
-              <w:t xml:space="preserve"> introducir como parámetro el nodo de origen donde partirá la búsqueda del grafo}</w:t>
+              <w:t>{pre: Se debe introducir como parámetro el nodo de origen donde partirá la búsqueda del grafo}</w:t>
             </w:r>
           </w:p>
           <w:p>
@@ -2538,13 +2515,7 @@
         <w:rPr>
           <w:i/>
         </w:rPr>
-        <w:t xml:space="preserve"> Un nodo llamado Cartagena con arista de 629 (Cartagena-Medellín) que representa </w:t>
-      </w:r>
-      <w:r>
-        <w:rPr>
-          <w:i/>
-        </w:rPr>
-        <w:t>los kilómetros de un vértice a otro.</w:t>
+        <w:t xml:space="preserve"> Un nodo llamado Cartagena con arista de 629 (Cartagena-Medellín) que representa los kilómetros de un vértice a otro.</w:t>
       </w:r>
     </w:p>
     <w:p>
@@ -4048,8 +4019,2487 @@
         </w:rPr>
         <w:t xml:space="preserve">5. EL PROBLEMA A SOLUCIONAR: </w:t>
       </w:r>
-      <w:bookmarkStart w:id="0" w:name="_GoBack"/>
+    </w:p>
+    <w:p>
+      <w:pPr>
+        <w:spacing w:line="259" w:lineRule="auto"/>
+        <w:contextualSpacing w:val="0"/>
+        <w:rPr>
+          <w:b/>
+          <w:i/>
+        </w:rPr>
+      </w:pPr>
+    </w:p>
+    <w:p>
+      <w:pPr>
+        <w:spacing w:line="259" w:lineRule="auto"/>
+        <w:contextualSpacing w:val="0"/>
+        <w:rPr>
+          <w:b/>
+          <w:i/>
+        </w:rPr>
+      </w:pPr>
+      <w:r>
+        <w:rPr>
+          <w:b/>
+          <w:i/>
+        </w:rPr>
+        <w:t>TOUR PLANNING</w:t>
+      </w:r>
+    </w:p>
+    <w:p>
+      <w:pPr>
+        <w:spacing w:line="259" w:lineRule="auto"/>
+        <w:contextualSpacing w:val="0"/>
+        <w:rPr>
+          <w:b/>
+          <w:i/>
+        </w:rPr>
+      </w:pPr>
+    </w:p>
+    <w:p>
+      <w:pPr>
+        <w:spacing w:line="259" w:lineRule="auto"/>
+        <w:contextualSpacing w:val="0"/>
+        <w:jc w:val="both"/>
+      </w:pPr>
+      <w:r>
+        <w:rPr>
+          <w:noProof/>
+        </w:rPr>
+        <w:drawing>
+          <wp:anchor distT="0" distB="0" distL="114300" distR="114300" simplePos="0" relativeHeight="251657216" behindDoc="0" locked="0" layoutInCell="1" allowOverlap="1">
+            <wp:simplePos x="0" y="0"/>
+            <wp:positionH relativeFrom="column">
+              <wp:posOffset>2533650</wp:posOffset>
+            </wp:positionH>
+            <wp:positionV relativeFrom="paragraph">
+              <wp:posOffset>13970</wp:posOffset>
+            </wp:positionV>
+            <wp:extent cx="3524250" cy="2990850"/>
+            <wp:effectExtent l="0" t="0" r="0" b="0"/>
+            <wp:wrapSquare wrapText="bothSides"/>
+            <wp:docPr id="3" name="Imagen 3" descr="Resultado de imagen para tour png"/>
+            <wp:cNvGraphicFramePr>
+              <a:graphicFrameLocks xmlns:a="http://schemas.openxmlformats.org/drawingml/2006/main" noChangeAspect="1"/>
+            </wp:cNvGraphicFramePr>
+            <a:graphic xmlns:a="http://schemas.openxmlformats.org/drawingml/2006/main">
+              <a:graphicData uri="http://schemas.openxmlformats.org/drawingml/2006/picture">
+                <pic:pic xmlns:pic="http://schemas.openxmlformats.org/drawingml/2006/picture">
+                  <pic:nvPicPr>
+                    <pic:cNvPr id="0" name="Picture 1" descr="Resultado de imagen para tour png"/>
+                    <pic:cNvPicPr>
+                      <a:picLocks noChangeAspect="1" noChangeArrowheads="1"/>
+                    </pic:cNvPicPr>
+                  </pic:nvPicPr>
+                  <pic:blipFill>
+                    <a:blip r:embed="rId7">
+                      <a:extLst>
+                        <a:ext uri="{28A0092B-C50C-407E-A947-70E740481C1C}">
+                          <a14:useLocalDpi xmlns:a14="http://schemas.microsoft.com/office/drawing/2010/main" val="0"/>
+                        </a:ext>
+                      </a:extLst>
+                    </a:blip>
+                    <a:srcRect/>
+                    <a:stretch>
+                      <a:fillRect/>
+                    </a:stretch>
+                  </pic:blipFill>
+                  <pic:spPr bwMode="auto">
+                    <a:xfrm>
+                      <a:off x="0" y="0"/>
+                      <a:ext cx="3524250" cy="2990850"/>
+                    </a:xfrm>
+                    <a:prstGeom prst="rect">
+                      <a:avLst/>
+                    </a:prstGeom>
+                    <a:noFill/>
+                    <a:ln>
+                      <a:noFill/>
+                    </a:ln>
+                  </pic:spPr>
+                </pic:pic>
+              </a:graphicData>
+            </a:graphic>
+            <wp14:sizeRelH relativeFrom="page">
+              <wp14:pctWidth>0</wp14:pctWidth>
+            </wp14:sizeRelH>
+            <wp14:sizeRelV relativeFrom="page">
+              <wp14:pctHeight>0</wp14:pctHeight>
+            </wp14:sizeRelV>
+          </wp:anchor>
+        </w:drawing>
+      </w:r>
+      <w:r>
+        <w:t xml:space="preserve">Una reconocida aerolínea ha decidido contratar a desarrolladores para implementar un nuevo software que sea capaz de dado ciudades que un cliente quiere visitar en su excursión o viaje, le muestre la ruta más económica o la ruta más corta en distancia entre cada punto que quiere visitar. El trabajo de los desarrolladores es dado un punto de partida y múltiples ciudades destino, encontrar las ruta más económica o corta entre cada ciudad. </w:t>
+      </w:r>
+    </w:p>
+    <w:p>
+      <w:pPr>
+        <w:spacing w:line="259" w:lineRule="auto"/>
+        <w:contextualSpacing w:val="0"/>
+        <w:jc w:val="both"/>
+      </w:pPr>
+      <w:r>
+        <w:t>Cabe resaltar que el software ya contendrá las ciudades que el usuario puede elegir, tales ciudades son las que están habilitadas por la aerolínea para esta versión.</w:t>
+      </w:r>
+    </w:p>
+    <w:p>
+      <w:pPr>
+        <w:spacing w:line="259" w:lineRule="auto"/>
+        <w:contextualSpacing w:val="0"/>
+        <w:jc w:val="both"/>
+      </w:pPr>
+    </w:p>
+    <w:p>
+      <w:pPr>
+        <w:spacing w:line="259" w:lineRule="auto"/>
+        <w:contextualSpacing w:val="0"/>
+        <w:jc w:val="both"/>
+        <w:rPr>
+          <w:b/>
+        </w:rPr>
+      </w:pPr>
+      <w:r>
+        <w:rPr>
+          <w:b/>
+        </w:rPr>
+        <w:t xml:space="preserve">Entrada: </w:t>
+      </w:r>
+    </w:p>
+    <w:p>
+      <w:pPr>
+        <w:spacing w:line="259" w:lineRule="auto"/>
+        <w:contextualSpacing w:val="0"/>
+        <w:jc w:val="both"/>
+      </w:pPr>
+      <w:r>
+        <w:t>La primera entrada que se requerirá será la de especificar una ciudad de origen, ya que depende de cada ciudad de origen los costos y distancias de los vuelos. La segunda entrada tiene que ver con las ciudades que quiere visitar el usuario, estas van a ser especificar en el orden de visita preferido por tal cliente. Por último, se solicitará si desea saber la ruta mas corta en distancia, más económica o ambas.</w:t>
+      </w:r>
+    </w:p>
+    <w:p>
+      <w:pPr>
+        <w:spacing w:line="259" w:lineRule="auto"/>
+        <w:contextualSpacing w:val="0"/>
+        <w:jc w:val="both"/>
+      </w:pPr>
+      <w:r>
+        <w:t xml:space="preserve"> </w:t>
+      </w:r>
+    </w:p>
+    <w:p>
+      <w:pPr>
+        <w:spacing w:line="259" w:lineRule="auto"/>
+        <w:contextualSpacing w:val="0"/>
+        <w:jc w:val="both"/>
+        <w:rPr>
+          <w:b/>
+        </w:rPr>
+      </w:pPr>
+      <w:r>
+        <w:rPr>
+          <w:b/>
+        </w:rPr>
+        <w:t>Salida:</w:t>
+      </w:r>
+    </w:p>
+    <w:p>
+      <w:pPr>
+        <w:spacing w:line="259" w:lineRule="auto"/>
+        <w:contextualSpacing w:val="0"/>
+        <w:jc w:val="both"/>
+      </w:pPr>
+      <w:r>
+        <w:t>La salida va a ser dependiente de las especificaciones del usuario, pero en el peor caso se mostrará al usuario la ruta mas corta y la ruta más económica.</w:t>
+      </w:r>
+    </w:p>
+    <w:p>
+      <w:pPr>
+        <w:spacing w:line="259" w:lineRule="auto"/>
+        <w:contextualSpacing w:val="0"/>
+        <w:jc w:val="both"/>
+      </w:pPr>
+    </w:p>
+    <w:p>
+      <w:pPr>
+        <w:spacing w:line="259" w:lineRule="auto"/>
+        <w:contextualSpacing w:val="0"/>
+        <w:jc w:val="both"/>
+      </w:pPr>
+    </w:p>
+    <w:p>
+      <w:pPr>
+        <w:rPr>
+          <w:rFonts w:ascii="Times New Roman" w:eastAsia="Times New Roman" w:hAnsi="Times New Roman" w:cs="Times New Roman"/>
+          <w:sz w:val="24"/>
+          <w:szCs w:val="24"/>
+          <w:lang w:val="es-CO"/>
+        </w:rPr>
+      </w:pPr>
+      <w:r>
+        <w:lastRenderedPageBreak/>
+        <w:t xml:space="preserve"> </w:t>
+      </w:r>
+    </w:p>
+    <w:tbl>
+      <w:tblPr>
+        <w:tblW w:w="0" w:type="auto"/>
+        <w:tblCellMar>
+          <w:top w:w="15" w:type="dxa"/>
+          <w:left w:w="15" w:type="dxa"/>
+          <w:bottom w:w="15" w:type="dxa"/>
+          <w:right w:w="15" w:type="dxa"/>
+        </w:tblCellMar>
+        <w:tblLook w:val="04A0" w:firstRow="1" w:lastRow="0" w:firstColumn="1" w:lastColumn="0" w:noHBand="0" w:noVBand="1"/>
+      </w:tblPr>
+      <w:tblGrid>
+        <w:gridCol w:w="1391"/>
+        <w:gridCol w:w="7838"/>
+      </w:tblGrid>
+      <w:tr>
+        <w:trPr>
+          <w:trHeight w:val="480"/>
+        </w:trPr>
+        <w:tc>
+          <w:tcPr>
+            <w:tcW w:w="0" w:type="auto"/>
+            <w:tcBorders>
+              <w:top w:val="single" w:sz="8" w:space="0" w:color="FFFFFF"/>
+              <w:left w:val="single" w:sz="8" w:space="0" w:color="FFFFFF"/>
+              <w:bottom w:val="single" w:sz="8" w:space="0" w:color="FFFFFF"/>
+            </w:tcBorders>
+            <w:shd w:val="clear" w:color="auto" w:fill="5B9BD5"/>
+            <w:tcMar>
+              <w:top w:w="100" w:type="dxa"/>
+              <w:left w:w="100" w:type="dxa"/>
+              <w:bottom w:w="100" w:type="dxa"/>
+              <w:right w:w="100" w:type="dxa"/>
+            </w:tcMar>
+            <w:hideMark/>
+          </w:tcPr>
+          <w:p>
+            <w:pPr>
+              <w:spacing w:line="240" w:lineRule="auto"/>
+              <w:ind w:left="100" w:right="100"/>
+              <w:contextualSpacing w:val="0"/>
+              <w:rPr>
+                <w:rFonts w:ascii="Times New Roman" w:eastAsia="Times New Roman" w:hAnsi="Times New Roman" w:cs="Times New Roman"/>
+                <w:sz w:val="24"/>
+                <w:szCs w:val="24"/>
+                <w:lang w:val="es-CO"/>
+              </w:rPr>
+            </w:pPr>
+            <w:bookmarkStart w:id="0" w:name="_Hlk529427295"/>
+            <w:r>
+              <w:rPr>
+                <w:rFonts w:eastAsia="Times New Roman"/>
+                <w:b/>
+                <w:bCs/>
+                <w:color w:val="FFFFFF"/>
+                <w:lang w:val="es-CO"/>
+              </w:rPr>
+              <w:t>Nombre</w:t>
+            </w:r>
+          </w:p>
+        </w:tc>
+        <w:tc>
+          <w:tcPr>
+            <w:tcW w:w="0" w:type="auto"/>
+            <w:tcBorders>
+              <w:top w:val="single" w:sz="8" w:space="0" w:color="FFFFFF"/>
+              <w:bottom w:val="single" w:sz="8" w:space="0" w:color="FFFFFF"/>
+              <w:right w:val="single" w:sz="8" w:space="0" w:color="FFFFFF"/>
+            </w:tcBorders>
+            <w:shd w:val="clear" w:color="auto" w:fill="5B9BD5"/>
+            <w:tcMar>
+              <w:top w:w="100" w:type="dxa"/>
+              <w:left w:w="100" w:type="dxa"/>
+              <w:bottom w:w="100" w:type="dxa"/>
+              <w:right w:w="100" w:type="dxa"/>
+            </w:tcMar>
+            <w:hideMark/>
+          </w:tcPr>
+          <w:p>
+            <w:pPr>
+              <w:spacing w:line="240" w:lineRule="auto"/>
+              <w:ind w:left="100" w:right="100"/>
+              <w:contextualSpacing w:val="0"/>
+              <w:rPr>
+                <w:rFonts w:ascii="Times New Roman" w:eastAsia="Times New Roman" w:hAnsi="Times New Roman" w:cs="Times New Roman"/>
+                <w:sz w:val="24"/>
+                <w:szCs w:val="24"/>
+                <w:lang w:val="es-CO"/>
+              </w:rPr>
+            </w:pPr>
+            <w:r>
+              <w:rPr>
+                <w:rFonts w:eastAsia="Times New Roman"/>
+                <w:b/>
+                <w:bCs/>
+                <w:color w:val="FFFFFF"/>
+                <w:lang w:val="es-CO"/>
+              </w:rPr>
+              <w:t>R.F. #1</w:t>
+            </w:r>
+            <w:r>
+              <w:rPr>
+                <w:rFonts w:eastAsia="Times New Roman"/>
+                <w:b/>
+                <w:bCs/>
+                <w:color w:val="FFFFFF"/>
+                <w:lang w:val="es-CO"/>
+              </w:rPr>
+              <w:t xml:space="preserve"> Calcular la ruta con más corta entre un punto de partida y diferentes ciudades consecutivas.</w:t>
+            </w:r>
+            <w:r>
+              <w:rPr>
+                <w:rFonts w:eastAsia="Times New Roman"/>
+                <w:b/>
+                <w:bCs/>
+                <w:color w:val="FFFFFF"/>
+                <w:lang w:val="es-CO"/>
+              </w:rPr>
+              <w:t xml:space="preserve"> </w:t>
+            </w:r>
+          </w:p>
+        </w:tc>
+      </w:tr>
+      <w:tr>
+        <w:trPr>
+          <w:trHeight w:val="740"/>
+        </w:trPr>
+        <w:tc>
+          <w:tcPr>
+            <w:tcW w:w="0" w:type="auto"/>
+            <w:tcBorders>
+              <w:top w:val="single" w:sz="8" w:space="0" w:color="FFFFFF"/>
+              <w:left w:val="single" w:sz="8" w:space="0" w:color="FFFFFF"/>
+              <w:bottom w:val="single" w:sz="8" w:space="0" w:color="FFFFFF"/>
+              <w:right w:val="single" w:sz="8" w:space="0" w:color="FFFFFF"/>
+            </w:tcBorders>
+            <w:shd w:val="clear" w:color="auto" w:fill="5B9BD5"/>
+            <w:tcMar>
+              <w:top w:w="100" w:type="dxa"/>
+              <w:left w:w="100" w:type="dxa"/>
+              <w:bottom w:w="100" w:type="dxa"/>
+              <w:right w:w="100" w:type="dxa"/>
+            </w:tcMar>
+            <w:hideMark/>
+          </w:tcPr>
+          <w:p>
+            <w:pPr>
+              <w:spacing w:line="240" w:lineRule="auto"/>
+              <w:ind w:left="100" w:right="100"/>
+              <w:contextualSpacing w:val="0"/>
+              <w:rPr>
+                <w:rFonts w:ascii="Times New Roman" w:eastAsia="Times New Roman" w:hAnsi="Times New Roman" w:cs="Times New Roman"/>
+                <w:sz w:val="24"/>
+                <w:szCs w:val="24"/>
+                <w:lang w:val="es-CO"/>
+              </w:rPr>
+            </w:pPr>
+            <w:r>
+              <w:rPr>
+                <w:rFonts w:eastAsia="Times New Roman"/>
+                <w:b/>
+                <w:bCs/>
+                <w:color w:val="FFFFFF"/>
+                <w:lang w:val="es-CO"/>
+              </w:rPr>
+              <w:t>Resumen</w:t>
+            </w:r>
+          </w:p>
+        </w:tc>
+        <w:tc>
+          <w:tcPr>
+            <w:tcW w:w="0" w:type="auto"/>
+            <w:tcBorders>
+              <w:top w:val="single" w:sz="8" w:space="0" w:color="FFFFFF"/>
+              <w:left w:val="single" w:sz="8" w:space="0" w:color="FFFFFF"/>
+              <w:bottom w:val="single" w:sz="8" w:space="0" w:color="FFFFFF"/>
+              <w:right w:val="single" w:sz="8" w:space="0" w:color="FFFFFF"/>
+            </w:tcBorders>
+            <w:shd w:val="clear" w:color="auto" w:fill="BDD6EE"/>
+            <w:tcMar>
+              <w:top w:w="100" w:type="dxa"/>
+              <w:left w:w="100" w:type="dxa"/>
+              <w:bottom w:w="100" w:type="dxa"/>
+              <w:right w:w="100" w:type="dxa"/>
+            </w:tcMar>
+            <w:hideMark/>
+          </w:tcPr>
+          <w:p>
+            <w:pPr>
+              <w:spacing w:line="240" w:lineRule="auto"/>
+              <w:ind w:right="100"/>
+              <w:contextualSpacing w:val="0"/>
+              <w:rPr>
+                <w:rFonts w:ascii="Times New Roman" w:eastAsia="Times New Roman" w:hAnsi="Times New Roman" w:cs="Times New Roman"/>
+                <w:sz w:val="24"/>
+                <w:szCs w:val="24"/>
+                <w:lang w:val="es-CO"/>
+              </w:rPr>
+            </w:pPr>
+            <w:r>
+              <w:rPr>
+                <w:rFonts w:ascii="Times New Roman" w:eastAsia="Times New Roman" w:hAnsi="Times New Roman" w:cs="Times New Roman"/>
+                <w:sz w:val="24"/>
+                <w:szCs w:val="24"/>
+                <w:lang w:val="es-CO"/>
+              </w:rPr>
+              <w:t>Permite calcular la ruta mas corta entre una ciudad origen y una o mas ciudades de destino requeridas por el usuario.</w:t>
+            </w:r>
+          </w:p>
+        </w:tc>
+      </w:tr>
+      <w:tr>
+        <w:trPr>
+          <w:trHeight w:val="480"/>
+        </w:trPr>
+        <w:tc>
+          <w:tcPr>
+            <w:tcW w:w="0" w:type="auto"/>
+            <w:tcBorders>
+              <w:top w:val="single" w:sz="8" w:space="0" w:color="FFFFFF"/>
+              <w:left w:val="single" w:sz="8" w:space="0" w:color="FFFFFF"/>
+              <w:bottom w:val="single" w:sz="8" w:space="0" w:color="FFFFFF"/>
+              <w:right w:val="single" w:sz="8" w:space="0" w:color="FFFFFF"/>
+            </w:tcBorders>
+            <w:shd w:val="clear" w:color="auto" w:fill="5B9BD5"/>
+            <w:tcMar>
+              <w:top w:w="100" w:type="dxa"/>
+              <w:left w:w="100" w:type="dxa"/>
+              <w:bottom w:w="100" w:type="dxa"/>
+              <w:right w:w="100" w:type="dxa"/>
+            </w:tcMar>
+            <w:hideMark/>
+          </w:tcPr>
+          <w:p>
+            <w:pPr>
+              <w:spacing w:line="240" w:lineRule="auto"/>
+              <w:ind w:left="100" w:right="100"/>
+              <w:contextualSpacing w:val="0"/>
+              <w:rPr>
+                <w:rFonts w:ascii="Times New Roman" w:eastAsia="Times New Roman" w:hAnsi="Times New Roman" w:cs="Times New Roman"/>
+                <w:sz w:val="24"/>
+                <w:szCs w:val="24"/>
+                <w:lang w:val="es-CO"/>
+              </w:rPr>
+            </w:pPr>
+            <w:r>
+              <w:rPr>
+                <w:rFonts w:eastAsia="Times New Roman"/>
+                <w:b/>
+                <w:bCs/>
+                <w:color w:val="FFFFFF"/>
+                <w:lang w:val="es-CO"/>
+              </w:rPr>
+              <w:t>Entrada</w:t>
+            </w:r>
+          </w:p>
+        </w:tc>
+        <w:tc>
+          <w:tcPr>
+            <w:tcW w:w="0" w:type="auto"/>
+            <w:tcBorders>
+              <w:top w:val="single" w:sz="8" w:space="0" w:color="FFFFFF"/>
+              <w:left w:val="single" w:sz="8" w:space="0" w:color="FFFFFF"/>
+              <w:bottom w:val="single" w:sz="8" w:space="0" w:color="FFFFFF"/>
+              <w:right w:val="single" w:sz="8" w:space="0" w:color="FFFFFF"/>
+            </w:tcBorders>
+            <w:shd w:val="clear" w:color="auto" w:fill="DEEAF6"/>
+            <w:tcMar>
+              <w:top w:w="100" w:type="dxa"/>
+              <w:left w:w="100" w:type="dxa"/>
+              <w:bottom w:w="100" w:type="dxa"/>
+              <w:right w:w="100" w:type="dxa"/>
+            </w:tcMar>
+            <w:hideMark/>
+          </w:tcPr>
+          <w:p>
+            <w:pPr>
+              <w:spacing w:line="240" w:lineRule="auto"/>
+              <w:ind w:left="100" w:right="100"/>
+              <w:contextualSpacing w:val="0"/>
+              <w:rPr>
+                <w:rFonts w:ascii="Times New Roman" w:eastAsia="Times New Roman" w:hAnsi="Times New Roman" w:cs="Times New Roman"/>
+                <w:sz w:val="24"/>
+                <w:szCs w:val="24"/>
+                <w:lang w:val="es-CO"/>
+              </w:rPr>
+            </w:pPr>
+            <w:r>
+              <w:rPr>
+                <w:rFonts w:ascii="Times New Roman" w:eastAsia="Times New Roman" w:hAnsi="Times New Roman" w:cs="Times New Roman"/>
+                <w:sz w:val="24"/>
+                <w:szCs w:val="24"/>
+                <w:lang w:val="es-CO"/>
+              </w:rPr>
+              <w:t>Ciudad de origen</w:t>
+            </w:r>
+          </w:p>
+          <w:p>
+            <w:pPr>
+              <w:spacing w:line="240" w:lineRule="auto"/>
+              <w:ind w:left="100" w:right="100"/>
+              <w:contextualSpacing w:val="0"/>
+              <w:rPr>
+                <w:rFonts w:ascii="Times New Roman" w:eastAsia="Times New Roman" w:hAnsi="Times New Roman" w:cs="Times New Roman"/>
+                <w:sz w:val="24"/>
+                <w:szCs w:val="24"/>
+                <w:lang w:val="es-CO"/>
+              </w:rPr>
+            </w:pPr>
+            <w:r>
+              <w:rPr>
+                <w:rFonts w:ascii="Times New Roman" w:eastAsia="Times New Roman" w:hAnsi="Times New Roman" w:cs="Times New Roman"/>
+                <w:sz w:val="24"/>
+                <w:szCs w:val="24"/>
+                <w:lang w:val="es-CO"/>
+              </w:rPr>
+              <w:t>Mínimo una ciudad de destino.</w:t>
+            </w:r>
+          </w:p>
+        </w:tc>
+      </w:tr>
+      <w:tr>
+        <w:trPr>
+          <w:trHeight w:val="480"/>
+        </w:trPr>
+        <w:tc>
+          <w:tcPr>
+            <w:tcW w:w="0" w:type="auto"/>
+            <w:tcBorders>
+              <w:top w:val="single" w:sz="8" w:space="0" w:color="FFFFFF"/>
+              <w:left w:val="single" w:sz="8" w:space="0" w:color="FFFFFF"/>
+              <w:bottom w:val="single" w:sz="8" w:space="0" w:color="FFFFFF"/>
+              <w:right w:val="single" w:sz="8" w:space="0" w:color="FFFFFF"/>
+            </w:tcBorders>
+            <w:shd w:val="clear" w:color="auto" w:fill="5B9BD5"/>
+            <w:tcMar>
+              <w:top w:w="100" w:type="dxa"/>
+              <w:left w:w="100" w:type="dxa"/>
+              <w:bottom w:w="100" w:type="dxa"/>
+              <w:right w:w="100" w:type="dxa"/>
+            </w:tcMar>
+            <w:hideMark/>
+          </w:tcPr>
+          <w:p>
+            <w:pPr>
+              <w:spacing w:line="240" w:lineRule="auto"/>
+              <w:ind w:left="100" w:right="100"/>
+              <w:contextualSpacing w:val="0"/>
+              <w:rPr>
+                <w:rFonts w:ascii="Times New Roman" w:eastAsia="Times New Roman" w:hAnsi="Times New Roman" w:cs="Times New Roman"/>
+                <w:sz w:val="24"/>
+                <w:szCs w:val="24"/>
+                <w:lang w:val="es-CO"/>
+              </w:rPr>
+            </w:pPr>
+            <w:r>
+              <w:rPr>
+                <w:rFonts w:eastAsia="Times New Roman"/>
+                <w:b/>
+                <w:bCs/>
+                <w:color w:val="FFFFFF"/>
+                <w:lang w:val="es-CO"/>
+              </w:rPr>
+              <w:t>Salida</w:t>
+            </w:r>
+          </w:p>
+        </w:tc>
+        <w:tc>
+          <w:tcPr>
+            <w:tcW w:w="0" w:type="auto"/>
+            <w:tcBorders>
+              <w:top w:val="single" w:sz="8" w:space="0" w:color="FFFFFF"/>
+              <w:left w:val="single" w:sz="8" w:space="0" w:color="FFFFFF"/>
+              <w:bottom w:val="single" w:sz="8" w:space="0" w:color="FFFFFF"/>
+              <w:right w:val="single" w:sz="8" w:space="0" w:color="FFFFFF"/>
+            </w:tcBorders>
+            <w:shd w:val="clear" w:color="auto" w:fill="BDD6EE"/>
+            <w:tcMar>
+              <w:top w:w="100" w:type="dxa"/>
+              <w:left w:w="100" w:type="dxa"/>
+              <w:bottom w:w="100" w:type="dxa"/>
+              <w:right w:w="100" w:type="dxa"/>
+            </w:tcMar>
+            <w:hideMark/>
+          </w:tcPr>
+          <w:p>
+            <w:pPr>
+              <w:spacing w:line="240" w:lineRule="auto"/>
+              <w:ind w:left="100" w:right="100"/>
+              <w:contextualSpacing w:val="0"/>
+              <w:rPr>
+                <w:rFonts w:ascii="Times New Roman" w:eastAsia="Times New Roman" w:hAnsi="Times New Roman" w:cs="Times New Roman"/>
+                <w:sz w:val="24"/>
+                <w:szCs w:val="24"/>
+                <w:lang w:val="es-CO"/>
+              </w:rPr>
+            </w:pPr>
+            <w:r>
+              <w:rPr>
+                <w:rFonts w:eastAsia="Times New Roman"/>
+                <w:b/>
+                <w:bCs/>
+                <w:color w:val="000000"/>
+                <w:lang w:val="es-CO"/>
+              </w:rPr>
+              <w:t>Se ha calculado la ruta mas corta entre la ciudad de origen y las ciudades de destino.</w:t>
+            </w:r>
+          </w:p>
+          <w:p>
+            <w:pPr>
+              <w:spacing w:line="240" w:lineRule="auto"/>
+              <w:contextualSpacing w:val="0"/>
+              <w:rPr>
+                <w:rFonts w:ascii="Times New Roman" w:eastAsia="Times New Roman" w:hAnsi="Times New Roman" w:cs="Times New Roman"/>
+                <w:sz w:val="24"/>
+                <w:szCs w:val="24"/>
+                <w:lang w:val="es-CO"/>
+              </w:rPr>
+            </w:pPr>
+          </w:p>
+        </w:tc>
+      </w:tr>
       <w:bookmarkEnd w:id="0"/>
+    </w:tbl>
+    <w:p>
+      <w:pPr>
+        <w:spacing w:line="259" w:lineRule="auto"/>
+        <w:contextualSpacing w:val="0"/>
+        <w:jc w:val="both"/>
+        <w:rPr>
+          <w:lang w:val="es-CO"/>
+        </w:rPr>
+      </w:pPr>
+    </w:p>
+    <w:tbl>
+      <w:tblPr>
+        <w:tblW w:w="0" w:type="auto"/>
+        <w:tblCellMar>
+          <w:top w:w="15" w:type="dxa"/>
+          <w:left w:w="15" w:type="dxa"/>
+          <w:bottom w:w="15" w:type="dxa"/>
+          <w:right w:w="15" w:type="dxa"/>
+        </w:tblCellMar>
+        <w:tblLook w:val="04A0" w:firstRow="1" w:lastRow="0" w:firstColumn="1" w:lastColumn="0" w:noHBand="0" w:noVBand="1"/>
+      </w:tblPr>
+      <w:tblGrid>
+        <w:gridCol w:w="1391"/>
+        <w:gridCol w:w="7838"/>
+      </w:tblGrid>
+      <w:tr>
+        <w:trPr>
+          <w:trHeight w:val="480"/>
+        </w:trPr>
+        <w:tc>
+          <w:tcPr>
+            <w:tcW w:w="0" w:type="auto"/>
+            <w:tcBorders>
+              <w:top w:val="single" w:sz="8" w:space="0" w:color="FFFFFF"/>
+              <w:left w:val="single" w:sz="8" w:space="0" w:color="FFFFFF"/>
+              <w:bottom w:val="single" w:sz="8" w:space="0" w:color="FFFFFF"/>
+            </w:tcBorders>
+            <w:shd w:val="clear" w:color="auto" w:fill="5B9BD5"/>
+            <w:tcMar>
+              <w:top w:w="100" w:type="dxa"/>
+              <w:left w:w="100" w:type="dxa"/>
+              <w:bottom w:w="100" w:type="dxa"/>
+              <w:right w:w="100" w:type="dxa"/>
+            </w:tcMar>
+            <w:hideMark/>
+          </w:tcPr>
+          <w:p>
+            <w:pPr>
+              <w:spacing w:line="240" w:lineRule="auto"/>
+              <w:ind w:left="100" w:right="100"/>
+              <w:contextualSpacing w:val="0"/>
+              <w:rPr>
+                <w:rFonts w:ascii="Times New Roman" w:eastAsia="Times New Roman" w:hAnsi="Times New Roman" w:cs="Times New Roman"/>
+                <w:sz w:val="24"/>
+                <w:szCs w:val="24"/>
+                <w:lang w:val="es-CO"/>
+              </w:rPr>
+            </w:pPr>
+            <w:r>
+              <w:rPr>
+                <w:rFonts w:eastAsia="Times New Roman"/>
+                <w:b/>
+                <w:bCs/>
+                <w:color w:val="FFFFFF"/>
+                <w:lang w:val="es-CO"/>
+              </w:rPr>
+              <w:t>Nombre</w:t>
+            </w:r>
+          </w:p>
+        </w:tc>
+        <w:tc>
+          <w:tcPr>
+            <w:tcW w:w="0" w:type="auto"/>
+            <w:tcBorders>
+              <w:top w:val="single" w:sz="8" w:space="0" w:color="FFFFFF"/>
+              <w:bottom w:val="single" w:sz="8" w:space="0" w:color="FFFFFF"/>
+              <w:right w:val="single" w:sz="8" w:space="0" w:color="FFFFFF"/>
+            </w:tcBorders>
+            <w:shd w:val="clear" w:color="auto" w:fill="5B9BD5"/>
+            <w:tcMar>
+              <w:top w:w="100" w:type="dxa"/>
+              <w:left w:w="100" w:type="dxa"/>
+              <w:bottom w:w="100" w:type="dxa"/>
+              <w:right w:w="100" w:type="dxa"/>
+            </w:tcMar>
+            <w:hideMark/>
+          </w:tcPr>
+          <w:p>
+            <w:pPr>
+              <w:spacing w:line="240" w:lineRule="auto"/>
+              <w:ind w:left="100" w:right="100"/>
+              <w:contextualSpacing w:val="0"/>
+              <w:rPr>
+                <w:rFonts w:ascii="Times New Roman" w:eastAsia="Times New Roman" w:hAnsi="Times New Roman" w:cs="Times New Roman"/>
+                <w:sz w:val="24"/>
+                <w:szCs w:val="24"/>
+                <w:lang w:val="es-CO"/>
+              </w:rPr>
+            </w:pPr>
+            <w:r>
+              <w:rPr>
+                <w:rFonts w:eastAsia="Times New Roman"/>
+                <w:b/>
+                <w:bCs/>
+                <w:color w:val="FFFFFF"/>
+                <w:lang w:val="es-CO"/>
+              </w:rPr>
+              <w:t>R.F. #</w:t>
+            </w:r>
+            <w:r>
+              <w:rPr>
+                <w:rFonts w:eastAsia="Times New Roman"/>
+                <w:b/>
+                <w:bCs/>
+                <w:color w:val="FFFFFF"/>
+                <w:lang w:val="es-CO"/>
+              </w:rPr>
+              <w:t>2</w:t>
+            </w:r>
+            <w:r>
+              <w:rPr>
+                <w:rFonts w:eastAsia="Times New Roman"/>
+                <w:b/>
+                <w:bCs/>
+                <w:color w:val="FFFFFF"/>
+                <w:lang w:val="es-CO"/>
+              </w:rPr>
+              <w:t xml:space="preserve"> Calcular la ruta </w:t>
+            </w:r>
+            <w:r>
+              <w:rPr>
+                <w:rFonts w:eastAsia="Times New Roman"/>
+                <w:b/>
+                <w:bCs/>
+                <w:color w:val="FFFFFF"/>
+                <w:lang w:val="es-CO"/>
+              </w:rPr>
+              <w:t>más económica en presupuesto</w:t>
+            </w:r>
+            <w:r>
+              <w:rPr>
+                <w:rFonts w:eastAsia="Times New Roman"/>
+                <w:b/>
+                <w:bCs/>
+                <w:color w:val="FFFFFF"/>
+                <w:lang w:val="es-CO"/>
+              </w:rPr>
+              <w:t xml:space="preserve"> entre un punto de partida y diferentes ciudades consecutivas.</w:t>
+            </w:r>
+            <w:r>
+              <w:rPr>
+                <w:rFonts w:eastAsia="Times New Roman"/>
+                <w:b/>
+                <w:bCs/>
+                <w:color w:val="FFFFFF"/>
+                <w:lang w:val="es-CO"/>
+              </w:rPr>
+              <w:t xml:space="preserve"> </w:t>
+            </w:r>
+          </w:p>
+        </w:tc>
+      </w:tr>
+      <w:tr>
+        <w:trPr>
+          <w:trHeight w:val="740"/>
+        </w:trPr>
+        <w:tc>
+          <w:tcPr>
+            <w:tcW w:w="0" w:type="auto"/>
+            <w:tcBorders>
+              <w:top w:val="single" w:sz="8" w:space="0" w:color="FFFFFF"/>
+              <w:left w:val="single" w:sz="8" w:space="0" w:color="FFFFFF"/>
+              <w:bottom w:val="single" w:sz="8" w:space="0" w:color="FFFFFF"/>
+              <w:right w:val="single" w:sz="8" w:space="0" w:color="FFFFFF"/>
+            </w:tcBorders>
+            <w:shd w:val="clear" w:color="auto" w:fill="5B9BD5"/>
+            <w:tcMar>
+              <w:top w:w="100" w:type="dxa"/>
+              <w:left w:w="100" w:type="dxa"/>
+              <w:bottom w:w="100" w:type="dxa"/>
+              <w:right w:w="100" w:type="dxa"/>
+            </w:tcMar>
+            <w:hideMark/>
+          </w:tcPr>
+          <w:p>
+            <w:pPr>
+              <w:spacing w:line="240" w:lineRule="auto"/>
+              <w:ind w:left="100" w:right="100"/>
+              <w:contextualSpacing w:val="0"/>
+              <w:rPr>
+                <w:rFonts w:ascii="Times New Roman" w:eastAsia="Times New Roman" w:hAnsi="Times New Roman" w:cs="Times New Roman"/>
+                <w:sz w:val="24"/>
+                <w:szCs w:val="24"/>
+                <w:lang w:val="es-CO"/>
+              </w:rPr>
+            </w:pPr>
+            <w:r>
+              <w:rPr>
+                <w:rFonts w:eastAsia="Times New Roman"/>
+                <w:b/>
+                <w:bCs/>
+                <w:color w:val="FFFFFF"/>
+                <w:lang w:val="es-CO"/>
+              </w:rPr>
+              <w:t>Resumen</w:t>
+            </w:r>
+          </w:p>
+        </w:tc>
+        <w:tc>
+          <w:tcPr>
+            <w:tcW w:w="0" w:type="auto"/>
+            <w:tcBorders>
+              <w:top w:val="single" w:sz="8" w:space="0" w:color="FFFFFF"/>
+              <w:left w:val="single" w:sz="8" w:space="0" w:color="FFFFFF"/>
+              <w:bottom w:val="single" w:sz="8" w:space="0" w:color="FFFFFF"/>
+              <w:right w:val="single" w:sz="8" w:space="0" w:color="FFFFFF"/>
+            </w:tcBorders>
+            <w:shd w:val="clear" w:color="auto" w:fill="BDD6EE"/>
+            <w:tcMar>
+              <w:top w:w="100" w:type="dxa"/>
+              <w:left w:w="100" w:type="dxa"/>
+              <w:bottom w:w="100" w:type="dxa"/>
+              <w:right w:w="100" w:type="dxa"/>
+            </w:tcMar>
+            <w:hideMark/>
+          </w:tcPr>
+          <w:p>
+            <w:pPr>
+              <w:spacing w:line="240" w:lineRule="auto"/>
+              <w:ind w:right="100"/>
+              <w:contextualSpacing w:val="0"/>
+              <w:rPr>
+                <w:rFonts w:ascii="Times New Roman" w:eastAsia="Times New Roman" w:hAnsi="Times New Roman" w:cs="Times New Roman"/>
+                <w:sz w:val="24"/>
+                <w:szCs w:val="24"/>
+                <w:lang w:val="es-CO"/>
+              </w:rPr>
+            </w:pPr>
+            <w:r>
+              <w:rPr>
+                <w:rFonts w:ascii="Times New Roman" w:eastAsia="Times New Roman" w:hAnsi="Times New Roman" w:cs="Times New Roman"/>
+                <w:sz w:val="24"/>
+                <w:szCs w:val="24"/>
+                <w:lang w:val="es-CO"/>
+              </w:rPr>
+              <w:t xml:space="preserve">Permite calcular la ruta </w:t>
+            </w:r>
+            <w:r>
+              <w:rPr>
+                <w:rFonts w:ascii="Times New Roman" w:eastAsia="Times New Roman" w:hAnsi="Times New Roman" w:cs="Times New Roman"/>
+                <w:sz w:val="24"/>
+                <w:szCs w:val="24"/>
+                <w:lang w:val="es-CO"/>
+              </w:rPr>
+              <w:t>más económica</w:t>
+            </w:r>
+            <w:r>
+              <w:rPr>
+                <w:rFonts w:ascii="Times New Roman" w:eastAsia="Times New Roman" w:hAnsi="Times New Roman" w:cs="Times New Roman"/>
+                <w:sz w:val="24"/>
+                <w:szCs w:val="24"/>
+                <w:lang w:val="es-CO"/>
+              </w:rPr>
+              <w:t xml:space="preserve"> entre una ciudad origen y una o </w:t>
+            </w:r>
+            <w:r>
+              <w:rPr>
+                <w:rFonts w:ascii="Times New Roman" w:eastAsia="Times New Roman" w:hAnsi="Times New Roman" w:cs="Times New Roman"/>
+                <w:sz w:val="24"/>
+                <w:szCs w:val="24"/>
+                <w:lang w:val="es-CO"/>
+              </w:rPr>
+              <w:t>más</w:t>
+            </w:r>
+            <w:r>
+              <w:rPr>
+                <w:rFonts w:ascii="Times New Roman" w:eastAsia="Times New Roman" w:hAnsi="Times New Roman" w:cs="Times New Roman"/>
+                <w:sz w:val="24"/>
+                <w:szCs w:val="24"/>
+                <w:lang w:val="es-CO"/>
+              </w:rPr>
+              <w:t xml:space="preserve"> ciudades de destino requeridas por el usuario.</w:t>
+            </w:r>
+          </w:p>
+        </w:tc>
+      </w:tr>
+      <w:tr>
+        <w:trPr>
+          <w:trHeight w:val="480"/>
+        </w:trPr>
+        <w:tc>
+          <w:tcPr>
+            <w:tcW w:w="0" w:type="auto"/>
+            <w:tcBorders>
+              <w:top w:val="single" w:sz="8" w:space="0" w:color="FFFFFF"/>
+              <w:left w:val="single" w:sz="8" w:space="0" w:color="FFFFFF"/>
+              <w:bottom w:val="single" w:sz="8" w:space="0" w:color="FFFFFF"/>
+              <w:right w:val="single" w:sz="8" w:space="0" w:color="FFFFFF"/>
+            </w:tcBorders>
+            <w:shd w:val="clear" w:color="auto" w:fill="5B9BD5"/>
+            <w:tcMar>
+              <w:top w:w="100" w:type="dxa"/>
+              <w:left w:w="100" w:type="dxa"/>
+              <w:bottom w:w="100" w:type="dxa"/>
+              <w:right w:w="100" w:type="dxa"/>
+            </w:tcMar>
+            <w:hideMark/>
+          </w:tcPr>
+          <w:p>
+            <w:pPr>
+              <w:spacing w:line="240" w:lineRule="auto"/>
+              <w:ind w:left="100" w:right="100"/>
+              <w:contextualSpacing w:val="0"/>
+              <w:rPr>
+                <w:rFonts w:ascii="Times New Roman" w:eastAsia="Times New Roman" w:hAnsi="Times New Roman" w:cs="Times New Roman"/>
+                <w:sz w:val="24"/>
+                <w:szCs w:val="24"/>
+                <w:lang w:val="es-CO"/>
+              </w:rPr>
+            </w:pPr>
+            <w:r>
+              <w:rPr>
+                <w:rFonts w:eastAsia="Times New Roman"/>
+                <w:b/>
+                <w:bCs/>
+                <w:color w:val="FFFFFF"/>
+                <w:lang w:val="es-CO"/>
+              </w:rPr>
+              <w:t>Entrada</w:t>
+            </w:r>
+          </w:p>
+        </w:tc>
+        <w:tc>
+          <w:tcPr>
+            <w:tcW w:w="0" w:type="auto"/>
+            <w:tcBorders>
+              <w:top w:val="single" w:sz="8" w:space="0" w:color="FFFFFF"/>
+              <w:left w:val="single" w:sz="8" w:space="0" w:color="FFFFFF"/>
+              <w:bottom w:val="single" w:sz="8" w:space="0" w:color="FFFFFF"/>
+              <w:right w:val="single" w:sz="8" w:space="0" w:color="FFFFFF"/>
+            </w:tcBorders>
+            <w:shd w:val="clear" w:color="auto" w:fill="DEEAF6"/>
+            <w:tcMar>
+              <w:top w:w="100" w:type="dxa"/>
+              <w:left w:w="100" w:type="dxa"/>
+              <w:bottom w:w="100" w:type="dxa"/>
+              <w:right w:w="100" w:type="dxa"/>
+            </w:tcMar>
+            <w:hideMark/>
+          </w:tcPr>
+          <w:p>
+            <w:pPr>
+              <w:spacing w:line="240" w:lineRule="auto"/>
+              <w:ind w:left="100" w:right="100"/>
+              <w:contextualSpacing w:val="0"/>
+              <w:rPr>
+                <w:rFonts w:ascii="Times New Roman" w:eastAsia="Times New Roman" w:hAnsi="Times New Roman" w:cs="Times New Roman"/>
+                <w:sz w:val="24"/>
+                <w:szCs w:val="24"/>
+                <w:lang w:val="es-CO"/>
+              </w:rPr>
+            </w:pPr>
+            <w:r>
+              <w:rPr>
+                <w:rFonts w:ascii="Times New Roman" w:eastAsia="Times New Roman" w:hAnsi="Times New Roman" w:cs="Times New Roman"/>
+                <w:sz w:val="24"/>
+                <w:szCs w:val="24"/>
+                <w:lang w:val="es-CO"/>
+              </w:rPr>
+              <w:t>Ciudad de origen</w:t>
+            </w:r>
+          </w:p>
+          <w:p>
+            <w:pPr>
+              <w:spacing w:line="240" w:lineRule="auto"/>
+              <w:ind w:left="100" w:right="100"/>
+              <w:contextualSpacing w:val="0"/>
+              <w:rPr>
+                <w:rFonts w:ascii="Times New Roman" w:eastAsia="Times New Roman" w:hAnsi="Times New Roman" w:cs="Times New Roman"/>
+                <w:sz w:val="24"/>
+                <w:szCs w:val="24"/>
+                <w:lang w:val="es-CO"/>
+              </w:rPr>
+            </w:pPr>
+            <w:r>
+              <w:rPr>
+                <w:rFonts w:ascii="Times New Roman" w:eastAsia="Times New Roman" w:hAnsi="Times New Roman" w:cs="Times New Roman"/>
+                <w:sz w:val="24"/>
+                <w:szCs w:val="24"/>
+                <w:lang w:val="es-CO"/>
+              </w:rPr>
+              <w:t>Mínimo una ciudad de destino.</w:t>
+            </w:r>
+          </w:p>
+        </w:tc>
+      </w:tr>
+      <w:tr>
+        <w:trPr>
+          <w:trHeight w:val="480"/>
+        </w:trPr>
+        <w:tc>
+          <w:tcPr>
+            <w:tcW w:w="0" w:type="auto"/>
+            <w:tcBorders>
+              <w:top w:val="single" w:sz="8" w:space="0" w:color="FFFFFF"/>
+              <w:left w:val="single" w:sz="8" w:space="0" w:color="FFFFFF"/>
+              <w:bottom w:val="single" w:sz="8" w:space="0" w:color="FFFFFF"/>
+              <w:right w:val="single" w:sz="8" w:space="0" w:color="FFFFFF"/>
+            </w:tcBorders>
+            <w:shd w:val="clear" w:color="auto" w:fill="5B9BD5"/>
+            <w:tcMar>
+              <w:top w:w="100" w:type="dxa"/>
+              <w:left w:w="100" w:type="dxa"/>
+              <w:bottom w:w="100" w:type="dxa"/>
+              <w:right w:w="100" w:type="dxa"/>
+            </w:tcMar>
+            <w:hideMark/>
+          </w:tcPr>
+          <w:p>
+            <w:pPr>
+              <w:spacing w:line="240" w:lineRule="auto"/>
+              <w:ind w:left="100" w:right="100"/>
+              <w:contextualSpacing w:val="0"/>
+              <w:rPr>
+                <w:rFonts w:ascii="Times New Roman" w:eastAsia="Times New Roman" w:hAnsi="Times New Roman" w:cs="Times New Roman"/>
+                <w:sz w:val="24"/>
+                <w:szCs w:val="24"/>
+                <w:lang w:val="es-CO"/>
+              </w:rPr>
+            </w:pPr>
+            <w:r>
+              <w:rPr>
+                <w:rFonts w:eastAsia="Times New Roman"/>
+                <w:b/>
+                <w:bCs/>
+                <w:color w:val="FFFFFF"/>
+                <w:lang w:val="es-CO"/>
+              </w:rPr>
+              <w:t>Salida</w:t>
+            </w:r>
+          </w:p>
+        </w:tc>
+        <w:tc>
+          <w:tcPr>
+            <w:tcW w:w="0" w:type="auto"/>
+            <w:tcBorders>
+              <w:top w:val="single" w:sz="8" w:space="0" w:color="FFFFFF"/>
+              <w:left w:val="single" w:sz="8" w:space="0" w:color="FFFFFF"/>
+              <w:bottom w:val="single" w:sz="8" w:space="0" w:color="FFFFFF"/>
+              <w:right w:val="single" w:sz="8" w:space="0" w:color="FFFFFF"/>
+            </w:tcBorders>
+            <w:shd w:val="clear" w:color="auto" w:fill="BDD6EE"/>
+            <w:tcMar>
+              <w:top w:w="100" w:type="dxa"/>
+              <w:left w:w="100" w:type="dxa"/>
+              <w:bottom w:w="100" w:type="dxa"/>
+              <w:right w:w="100" w:type="dxa"/>
+            </w:tcMar>
+            <w:hideMark/>
+          </w:tcPr>
+          <w:p>
+            <w:pPr>
+              <w:spacing w:line="240" w:lineRule="auto"/>
+              <w:ind w:left="100" w:right="100"/>
+              <w:contextualSpacing w:val="0"/>
+              <w:rPr>
+                <w:rFonts w:ascii="Times New Roman" w:eastAsia="Times New Roman" w:hAnsi="Times New Roman" w:cs="Times New Roman"/>
+                <w:sz w:val="24"/>
+                <w:szCs w:val="24"/>
+                <w:lang w:val="es-CO"/>
+              </w:rPr>
+            </w:pPr>
+            <w:r>
+              <w:rPr>
+                <w:rFonts w:eastAsia="Times New Roman"/>
+                <w:b/>
+                <w:bCs/>
+                <w:color w:val="000000"/>
+                <w:lang w:val="es-CO"/>
+              </w:rPr>
+              <w:t xml:space="preserve">Se ha calculado la ruta </w:t>
+            </w:r>
+            <w:r>
+              <w:rPr>
+                <w:rFonts w:eastAsia="Times New Roman"/>
+                <w:b/>
+                <w:bCs/>
+                <w:color w:val="000000"/>
+                <w:lang w:val="es-CO"/>
+              </w:rPr>
+              <w:t>más económica</w:t>
+            </w:r>
+            <w:r>
+              <w:rPr>
+                <w:rFonts w:eastAsia="Times New Roman"/>
+                <w:b/>
+                <w:bCs/>
+                <w:color w:val="000000"/>
+                <w:lang w:val="es-CO"/>
+              </w:rPr>
+              <w:t xml:space="preserve"> entre la ciudad de origen y las ciudades de destino.</w:t>
+            </w:r>
+          </w:p>
+          <w:p>
+            <w:pPr>
+              <w:spacing w:line="240" w:lineRule="auto"/>
+              <w:contextualSpacing w:val="0"/>
+              <w:rPr>
+                <w:rFonts w:ascii="Times New Roman" w:eastAsia="Times New Roman" w:hAnsi="Times New Roman" w:cs="Times New Roman"/>
+                <w:sz w:val="24"/>
+                <w:szCs w:val="24"/>
+                <w:lang w:val="es-CO"/>
+              </w:rPr>
+            </w:pPr>
+          </w:p>
+        </w:tc>
+      </w:tr>
+    </w:tbl>
+    <w:p>
+      <w:pPr>
+        <w:spacing w:line="259" w:lineRule="auto"/>
+        <w:contextualSpacing w:val="0"/>
+        <w:jc w:val="both"/>
+        <w:rPr>
+          <w:b/>
+          <w:lang w:val="es-CO"/>
+        </w:rPr>
+      </w:pPr>
+    </w:p>
+    <w:tbl>
+      <w:tblPr>
+        <w:tblW w:w="0" w:type="auto"/>
+        <w:tblCellMar>
+          <w:top w:w="15" w:type="dxa"/>
+          <w:left w:w="15" w:type="dxa"/>
+          <w:bottom w:w="15" w:type="dxa"/>
+          <w:right w:w="15" w:type="dxa"/>
+        </w:tblCellMar>
+        <w:tblLook w:val="04A0" w:firstRow="1" w:lastRow="0" w:firstColumn="1" w:lastColumn="0" w:noHBand="0" w:noVBand="1"/>
+      </w:tblPr>
+      <w:tblGrid>
+        <w:gridCol w:w="1391"/>
+        <w:gridCol w:w="7838"/>
+      </w:tblGrid>
+      <w:tr>
+        <w:trPr>
+          <w:trHeight w:val="480"/>
+        </w:trPr>
+        <w:tc>
+          <w:tcPr>
+            <w:tcW w:w="0" w:type="auto"/>
+            <w:tcBorders>
+              <w:top w:val="single" w:sz="8" w:space="0" w:color="FFFFFF"/>
+              <w:left w:val="single" w:sz="8" w:space="0" w:color="FFFFFF"/>
+              <w:bottom w:val="single" w:sz="8" w:space="0" w:color="FFFFFF"/>
+            </w:tcBorders>
+            <w:shd w:val="clear" w:color="auto" w:fill="5B9BD5"/>
+            <w:tcMar>
+              <w:top w:w="100" w:type="dxa"/>
+              <w:left w:w="100" w:type="dxa"/>
+              <w:bottom w:w="100" w:type="dxa"/>
+              <w:right w:w="100" w:type="dxa"/>
+            </w:tcMar>
+            <w:hideMark/>
+          </w:tcPr>
+          <w:p>
+            <w:pPr>
+              <w:spacing w:line="240" w:lineRule="auto"/>
+              <w:ind w:left="100" w:right="100"/>
+              <w:contextualSpacing w:val="0"/>
+              <w:rPr>
+                <w:rFonts w:ascii="Times New Roman" w:eastAsia="Times New Roman" w:hAnsi="Times New Roman" w:cs="Times New Roman"/>
+                <w:sz w:val="24"/>
+                <w:szCs w:val="24"/>
+                <w:lang w:val="es-CO"/>
+              </w:rPr>
+            </w:pPr>
+            <w:r>
+              <w:rPr>
+                <w:rFonts w:eastAsia="Times New Roman"/>
+                <w:b/>
+                <w:bCs/>
+                <w:color w:val="FFFFFF"/>
+                <w:lang w:val="es-CO"/>
+              </w:rPr>
+              <w:t>Nombre</w:t>
+            </w:r>
+          </w:p>
+        </w:tc>
+        <w:tc>
+          <w:tcPr>
+            <w:tcW w:w="0" w:type="auto"/>
+            <w:tcBorders>
+              <w:top w:val="single" w:sz="8" w:space="0" w:color="FFFFFF"/>
+              <w:bottom w:val="single" w:sz="8" w:space="0" w:color="FFFFFF"/>
+              <w:right w:val="single" w:sz="8" w:space="0" w:color="FFFFFF"/>
+            </w:tcBorders>
+            <w:shd w:val="clear" w:color="auto" w:fill="5B9BD5"/>
+            <w:tcMar>
+              <w:top w:w="100" w:type="dxa"/>
+              <w:left w:w="100" w:type="dxa"/>
+              <w:bottom w:w="100" w:type="dxa"/>
+              <w:right w:w="100" w:type="dxa"/>
+            </w:tcMar>
+            <w:hideMark/>
+          </w:tcPr>
+          <w:p>
+            <w:pPr>
+              <w:spacing w:line="240" w:lineRule="auto"/>
+              <w:ind w:left="100" w:right="100"/>
+              <w:contextualSpacing w:val="0"/>
+              <w:rPr>
+                <w:rFonts w:ascii="Times New Roman" w:eastAsia="Times New Roman" w:hAnsi="Times New Roman" w:cs="Times New Roman"/>
+                <w:sz w:val="24"/>
+                <w:szCs w:val="24"/>
+                <w:lang w:val="es-CO"/>
+              </w:rPr>
+            </w:pPr>
+            <w:r>
+              <w:rPr>
+                <w:rFonts w:eastAsia="Times New Roman"/>
+                <w:b/>
+                <w:bCs/>
+                <w:color w:val="FFFFFF"/>
+                <w:lang w:val="es-CO"/>
+              </w:rPr>
+              <w:t>R.F. #</w:t>
+            </w:r>
+            <w:r>
+              <w:rPr>
+                <w:rFonts w:eastAsia="Times New Roman"/>
+                <w:b/>
+                <w:bCs/>
+                <w:color w:val="FFFFFF"/>
+                <w:lang w:val="es-CO"/>
+              </w:rPr>
+              <w:t>3</w:t>
+            </w:r>
+            <w:r>
+              <w:rPr>
+                <w:rFonts w:eastAsia="Times New Roman"/>
+                <w:b/>
+                <w:bCs/>
+                <w:color w:val="FFFFFF"/>
+                <w:lang w:val="es-CO"/>
+              </w:rPr>
+              <w:t xml:space="preserve"> </w:t>
+            </w:r>
+            <w:r>
+              <w:rPr>
+                <w:rFonts w:eastAsia="Times New Roman"/>
+                <w:b/>
+                <w:bCs/>
+                <w:color w:val="FFFFFF"/>
+                <w:lang w:val="es-CO"/>
+              </w:rPr>
+              <w:t>C</w:t>
+            </w:r>
+            <w:r>
+              <w:rPr>
+                <w:rFonts w:eastAsia="Times New Roman"/>
+                <w:b/>
+                <w:bCs/>
+                <w:color w:val="FFFFFF"/>
+                <w:lang w:val="es-CO"/>
+              </w:rPr>
+              <w:t>ontar con una interfaz gráfica de usuario que permita utilizar las funcionalidades que responden a los requerimientos del problema.</w:t>
+            </w:r>
+          </w:p>
+        </w:tc>
+      </w:tr>
+      <w:tr>
+        <w:trPr>
+          <w:trHeight w:val="740"/>
+        </w:trPr>
+        <w:tc>
+          <w:tcPr>
+            <w:tcW w:w="0" w:type="auto"/>
+            <w:tcBorders>
+              <w:top w:val="single" w:sz="8" w:space="0" w:color="FFFFFF"/>
+              <w:left w:val="single" w:sz="8" w:space="0" w:color="FFFFFF"/>
+              <w:bottom w:val="single" w:sz="8" w:space="0" w:color="FFFFFF"/>
+              <w:right w:val="single" w:sz="8" w:space="0" w:color="FFFFFF"/>
+            </w:tcBorders>
+            <w:shd w:val="clear" w:color="auto" w:fill="5B9BD5"/>
+            <w:tcMar>
+              <w:top w:w="100" w:type="dxa"/>
+              <w:left w:w="100" w:type="dxa"/>
+              <w:bottom w:w="100" w:type="dxa"/>
+              <w:right w:w="100" w:type="dxa"/>
+            </w:tcMar>
+            <w:hideMark/>
+          </w:tcPr>
+          <w:p>
+            <w:pPr>
+              <w:spacing w:line="240" w:lineRule="auto"/>
+              <w:ind w:left="100" w:right="100"/>
+              <w:contextualSpacing w:val="0"/>
+              <w:rPr>
+                <w:rFonts w:ascii="Times New Roman" w:eastAsia="Times New Roman" w:hAnsi="Times New Roman" w:cs="Times New Roman"/>
+                <w:sz w:val="24"/>
+                <w:szCs w:val="24"/>
+                <w:lang w:val="es-CO"/>
+              </w:rPr>
+            </w:pPr>
+            <w:r>
+              <w:rPr>
+                <w:rFonts w:eastAsia="Times New Roman"/>
+                <w:b/>
+                <w:bCs/>
+                <w:color w:val="FFFFFF"/>
+                <w:lang w:val="es-CO"/>
+              </w:rPr>
+              <w:t>Resumen</w:t>
+            </w:r>
+          </w:p>
+        </w:tc>
+        <w:tc>
+          <w:tcPr>
+            <w:tcW w:w="0" w:type="auto"/>
+            <w:tcBorders>
+              <w:top w:val="single" w:sz="8" w:space="0" w:color="FFFFFF"/>
+              <w:left w:val="single" w:sz="8" w:space="0" w:color="FFFFFF"/>
+              <w:bottom w:val="single" w:sz="8" w:space="0" w:color="FFFFFF"/>
+              <w:right w:val="single" w:sz="8" w:space="0" w:color="FFFFFF"/>
+            </w:tcBorders>
+            <w:shd w:val="clear" w:color="auto" w:fill="BDD6EE"/>
+            <w:tcMar>
+              <w:top w:w="100" w:type="dxa"/>
+              <w:left w:w="100" w:type="dxa"/>
+              <w:bottom w:w="100" w:type="dxa"/>
+              <w:right w:w="100" w:type="dxa"/>
+            </w:tcMar>
+            <w:hideMark/>
+          </w:tcPr>
+          <w:p>
+            <w:pPr>
+              <w:spacing w:line="240" w:lineRule="auto"/>
+              <w:ind w:right="100"/>
+              <w:contextualSpacing w:val="0"/>
+              <w:rPr>
+                <w:rFonts w:ascii="Times New Roman" w:eastAsia="Times New Roman" w:hAnsi="Times New Roman" w:cs="Times New Roman"/>
+                <w:sz w:val="24"/>
+                <w:szCs w:val="24"/>
+                <w:lang w:val="es-CO"/>
+              </w:rPr>
+            </w:pPr>
+            <w:r>
+              <w:rPr>
+                <w:rFonts w:ascii="Times New Roman" w:eastAsia="Times New Roman" w:hAnsi="Times New Roman" w:cs="Times New Roman"/>
+                <w:sz w:val="24"/>
+                <w:szCs w:val="24"/>
+                <w:lang w:val="es-CO"/>
+              </w:rPr>
+              <w:t xml:space="preserve">Permite </w:t>
+            </w:r>
+            <w:r>
+              <w:rPr>
+                <w:rFonts w:ascii="Times New Roman" w:eastAsia="Times New Roman" w:hAnsi="Times New Roman" w:cs="Times New Roman"/>
+                <w:sz w:val="24"/>
+                <w:szCs w:val="24"/>
+                <w:lang w:val="es-CO"/>
+              </w:rPr>
+              <w:t>mostrar una interfaz amigable al usuario para introducir todas sus restricciones.</w:t>
+            </w:r>
+          </w:p>
+        </w:tc>
+      </w:tr>
+      <w:tr>
+        <w:trPr>
+          <w:trHeight w:val="480"/>
+        </w:trPr>
+        <w:tc>
+          <w:tcPr>
+            <w:tcW w:w="0" w:type="auto"/>
+            <w:tcBorders>
+              <w:top w:val="single" w:sz="8" w:space="0" w:color="FFFFFF"/>
+              <w:left w:val="single" w:sz="8" w:space="0" w:color="FFFFFF"/>
+              <w:bottom w:val="single" w:sz="8" w:space="0" w:color="FFFFFF"/>
+              <w:right w:val="single" w:sz="8" w:space="0" w:color="FFFFFF"/>
+            </w:tcBorders>
+            <w:shd w:val="clear" w:color="auto" w:fill="5B9BD5"/>
+            <w:tcMar>
+              <w:top w:w="100" w:type="dxa"/>
+              <w:left w:w="100" w:type="dxa"/>
+              <w:bottom w:w="100" w:type="dxa"/>
+              <w:right w:w="100" w:type="dxa"/>
+            </w:tcMar>
+            <w:hideMark/>
+          </w:tcPr>
+          <w:p>
+            <w:pPr>
+              <w:spacing w:line="240" w:lineRule="auto"/>
+              <w:ind w:left="100" w:right="100"/>
+              <w:contextualSpacing w:val="0"/>
+              <w:rPr>
+                <w:rFonts w:ascii="Times New Roman" w:eastAsia="Times New Roman" w:hAnsi="Times New Roman" w:cs="Times New Roman"/>
+                <w:sz w:val="24"/>
+                <w:szCs w:val="24"/>
+                <w:lang w:val="es-CO"/>
+              </w:rPr>
+            </w:pPr>
+            <w:r>
+              <w:rPr>
+                <w:rFonts w:eastAsia="Times New Roman"/>
+                <w:b/>
+                <w:bCs/>
+                <w:color w:val="FFFFFF"/>
+                <w:lang w:val="es-CO"/>
+              </w:rPr>
+              <w:t>Entrada</w:t>
+            </w:r>
+          </w:p>
+        </w:tc>
+        <w:tc>
+          <w:tcPr>
+            <w:tcW w:w="0" w:type="auto"/>
+            <w:tcBorders>
+              <w:top w:val="single" w:sz="8" w:space="0" w:color="FFFFFF"/>
+              <w:left w:val="single" w:sz="8" w:space="0" w:color="FFFFFF"/>
+              <w:bottom w:val="single" w:sz="8" w:space="0" w:color="FFFFFF"/>
+              <w:right w:val="single" w:sz="8" w:space="0" w:color="FFFFFF"/>
+            </w:tcBorders>
+            <w:shd w:val="clear" w:color="auto" w:fill="DEEAF6"/>
+            <w:tcMar>
+              <w:top w:w="100" w:type="dxa"/>
+              <w:left w:w="100" w:type="dxa"/>
+              <w:bottom w:w="100" w:type="dxa"/>
+              <w:right w:w="100" w:type="dxa"/>
+            </w:tcMar>
+            <w:hideMark/>
+          </w:tcPr>
+          <w:p>
+            <w:pPr>
+              <w:spacing w:line="240" w:lineRule="auto"/>
+              <w:ind w:left="100" w:right="100"/>
+              <w:contextualSpacing w:val="0"/>
+              <w:rPr>
+                <w:rFonts w:ascii="Times New Roman" w:eastAsia="Times New Roman" w:hAnsi="Times New Roman" w:cs="Times New Roman"/>
+                <w:sz w:val="24"/>
+                <w:szCs w:val="24"/>
+                <w:lang w:val="es-CO"/>
+              </w:rPr>
+            </w:pPr>
+          </w:p>
+        </w:tc>
+      </w:tr>
+      <w:tr>
+        <w:trPr>
+          <w:trHeight w:val="480"/>
+        </w:trPr>
+        <w:tc>
+          <w:tcPr>
+            <w:tcW w:w="0" w:type="auto"/>
+            <w:tcBorders>
+              <w:top w:val="single" w:sz="8" w:space="0" w:color="FFFFFF"/>
+              <w:left w:val="single" w:sz="8" w:space="0" w:color="FFFFFF"/>
+              <w:bottom w:val="single" w:sz="8" w:space="0" w:color="FFFFFF"/>
+              <w:right w:val="single" w:sz="8" w:space="0" w:color="FFFFFF"/>
+            </w:tcBorders>
+            <w:shd w:val="clear" w:color="auto" w:fill="5B9BD5"/>
+            <w:tcMar>
+              <w:top w:w="100" w:type="dxa"/>
+              <w:left w:w="100" w:type="dxa"/>
+              <w:bottom w:w="100" w:type="dxa"/>
+              <w:right w:w="100" w:type="dxa"/>
+            </w:tcMar>
+            <w:hideMark/>
+          </w:tcPr>
+          <w:p>
+            <w:pPr>
+              <w:spacing w:line="240" w:lineRule="auto"/>
+              <w:ind w:left="100" w:right="100"/>
+              <w:contextualSpacing w:val="0"/>
+              <w:rPr>
+                <w:rFonts w:ascii="Times New Roman" w:eastAsia="Times New Roman" w:hAnsi="Times New Roman" w:cs="Times New Roman"/>
+                <w:sz w:val="24"/>
+                <w:szCs w:val="24"/>
+                <w:lang w:val="es-CO"/>
+              </w:rPr>
+            </w:pPr>
+            <w:r>
+              <w:rPr>
+                <w:rFonts w:eastAsia="Times New Roman"/>
+                <w:b/>
+                <w:bCs/>
+                <w:color w:val="FFFFFF"/>
+                <w:lang w:val="es-CO"/>
+              </w:rPr>
+              <w:t>Salida</w:t>
+            </w:r>
+          </w:p>
+        </w:tc>
+        <w:tc>
+          <w:tcPr>
+            <w:tcW w:w="0" w:type="auto"/>
+            <w:tcBorders>
+              <w:top w:val="single" w:sz="8" w:space="0" w:color="FFFFFF"/>
+              <w:left w:val="single" w:sz="8" w:space="0" w:color="FFFFFF"/>
+              <w:bottom w:val="single" w:sz="8" w:space="0" w:color="FFFFFF"/>
+              <w:right w:val="single" w:sz="8" w:space="0" w:color="FFFFFF"/>
+            </w:tcBorders>
+            <w:shd w:val="clear" w:color="auto" w:fill="BDD6EE"/>
+            <w:tcMar>
+              <w:top w:w="100" w:type="dxa"/>
+              <w:left w:w="100" w:type="dxa"/>
+              <w:bottom w:w="100" w:type="dxa"/>
+              <w:right w:w="100" w:type="dxa"/>
+            </w:tcMar>
+            <w:hideMark/>
+          </w:tcPr>
+          <w:p>
+            <w:pPr>
+              <w:spacing w:line="240" w:lineRule="auto"/>
+              <w:ind w:left="100" w:right="100"/>
+              <w:contextualSpacing w:val="0"/>
+              <w:rPr>
+                <w:rFonts w:ascii="Times New Roman" w:eastAsia="Times New Roman" w:hAnsi="Times New Roman" w:cs="Times New Roman"/>
+                <w:sz w:val="24"/>
+                <w:szCs w:val="24"/>
+                <w:lang w:val="es-CO"/>
+              </w:rPr>
+            </w:pPr>
+            <w:r>
+              <w:rPr>
+                <w:rFonts w:eastAsia="Times New Roman"/>
+                <w:b/>
+                <w:bCs/>
+                <w:color w:val="000000"/>
+                <w:lang w:val="es-CO"/>
+              </w:rPr>
+              <w:t xml:space="preserve">Se ha </w:t>
+            </w:r>
+            <w:r>
+              <w:rPr>
+                <w:rFonts w:eastAsia="Times New Roman"/>
+                <w:b/>
+                <w:bCs/>
+                <w:color w:val="000000"/>
+                <w:lang w:val="es-CO"/>
+              </w:rPr>
+              <w:t>mostrado la interfaz de usuario.</w:t>
+            </w:r>
+          </w:p>
+          <w:p>
+            <w:pPr>
+              <w:spacing w:line="240" w:lineRule="auto"/>
+              <w:contextualSpacing w:val="0"/>
+              <w:rPr>
+                <w:rFonts w:ascii="Times New Roman" w:eastAsia="Times New Roman" w:hAnsi="Times New Roman" w:cs="Times New Roman"/>
+                <w:sz w:val="24"/>
+                <w:szCs w:val="24"/>
+                <w:lang w:val="es-CO"/>
+              </w:rPr>
+            </w:pPr>
+          </w:p>
+        </w:tc>
+      </w:tr>
+    </w:tbl>
+    <w:p>
+      <w:pPr>
+        <w:spacing w:line="259" w:lineRule="auto"/>
+        <w:contextualSpacing w:val="0"/>
+        <w:jc w:val="both"/>
+        <w:rPr>
+          <w:b/>
+          <w:lang w:val="es-CO"/>
+        </w:rPr>
+      </w:pPr>
+    </w:p>
+    <w:tbl>
+      <w:tblPr>
+        <w:tblW w:w="0" w:type="auto"/>
+        <w:tblCellMar>
+          <w:top w:w="15" w:type="dxa"/>
+          <w:left w:w="15" w:type="dxa"/>
+          <w:bottom w:w="15" w:type="dxa"/>
+          <w:right w:w="15" w:type="dxa"/>
+        </w:tblCellMar>
+        <w:tblLook w:val="04A0" w:firstRow="1" w:lastRow="0" w:firstColumn="1" w:lastColumn="0" w:noHBand="0" w:noVBand="1"/>
+      </w:tblPr>
+      <w:tblGrid>
+        <w:gridCol w:w="1391"/>
+        <w:gridCol w:w="7838"/>
+      </w:tblGrid>
+      <w:tr>
+        <w:trPr>
+          <w:trHeight w:val="480"/>
+        </w:trPr>
+        <w:tc>
+          <w:tcPr>
+            <w:tcW w:w="0" w:type="auto"/>
+            <w:tcBorders>
+              <w:top w:val="single" w:sz="8" w:space="0" w:color="FFFFFF"/>
+              <w:left w:val="single" w:sz="8" w:space="0" w:color="FFFFFF"/>
+              <w:bottom w:val="single" w:sz="8" w:space="0" w:color="FFFFFF"/>
+            </w:tcBorders>
+            <w:shd w:val="clear" w:color="auto" w:fill="5B9BD5"/>
+            <w:tcMar>
+              <w:top w:w="100" w:type="dxa"/>
+              <w:left w:w="100" w:type="dxa"/>
+              <w:bottom w:w="100" w:type="dxa"/>
+              <w:right w:w="100" w:type="dxa"/>
+            </w:tcMar>
+            <w:hideMark/>
+          </w:tcPr>
+          <w:p>
+            <w:pPr>
+              <w:spacing w:line="240" w:lineRule="auto"/>
+              <w:ind w:left="100" w:right="100"/>
+              <w:contextualSpacing w:val="0"/>
+              <w:rPr>
+                <w:rFonts w:ascii="Times New Roman" w:eastAsia="Times New Roman" w:hAnsi="Times New Roman" w:cs="Times New Roman"/>
+                <w:sz w:val="24"/>
+                <w:szCs w:val="24"/>
+                <w:lang w:val="es-CO"/>
+              </w:rPr>
+            </w:pPr>
+            <w:r>
+              <w:rPr>
+                <w:rFonts w:eastAsia="Times New Roman"/>
+                <w:b/>
+                <w:bCs/>
+                <w:color w:val="FFFFFF"/>
+                <w:lang w:val="es-CO"/>
+              </w:rPr>
+              <w:t>Nombre</w:t>
+            </w:r>
+          </w:p>
+        </w:tc>
+        <w:tc>
+          <w:tcPr>
+            <w:tcW w:w="0" w:type="auto"/>
+            <w:tcBorders>
+              <w:top w:val="single" w:sz="8" w:space="0" w:color="FFFFFF"/>
+              <w:bottom w:val="single" w:sz="8" w:space="0" w:color="FFFFFF"/>
+              <w:right w:val="single" w:sz="8" w:space="0" w:color="FFFFFF"/>
+            </w:tcBorders>
+            <w:shd w:val="clear" w:color="auto" w:fill="5B9BD5"/>
+            <w:tcMar>
+              <w:top w:w="100" w:type="dxa"/>
+              <w:left w:w="100" w:type="dxa"/>
+              <w:bottom w:w="100" w:type="dxa"/>
+              <w:right w:w="100" w:type="dxa"/>
+            </w:tcMar>
+            <w:hideMark/>
+          </w:tcPr>
+          <w:p>
+            <w:pPr>
+              <w:spacing w:line="240" w:lineRule="auto"/>
+              <w:ind w:left="100" w:right="100"/>
+              <w:contextualSpacing w:val="0"/>
+              <w:rPr>
+                <w:rFonts w:ascii="Times New Roman" w:eastAsia="Times New Roman" w:hAnsi="Times New Roman" w:cs="Times New Roman"/>
+                <w:sz w:val="24"/>
+                <w:szCs w:val="24"/>
+                <w:lang w:val="es-CO"/>
+              </w:rPr>
+            </w:pPr>
+            <w:r>
+              <w:rPr>
+                <w:rFonts w:eastAsia="Times New Roman"/>
+                <w:b/>
+                <w:bCs/>
+                <w:color w:val="FFFFFF"/>
+                <w:lang w:val="es-CO"/>
+              </w:rPr>
+              <w:t>R.</w:t>
+            </w:r>
+            <w:r>
+              <w:rPr>
+                <w:rFonts w:eastAsia="Times New Roman"/>
+                <w:b/>
+                <w:bCs/>
+                <w:color w:val="FFFFFF"/>
+                <w:lang w:val="es-CO"/>
+              </w:rPr>
+              <w:t>N.</w:t>
+            </w:r>
+            <w:bookmarkStart w:id="1" w:name="_GoBack"/>
+            <w:bookmarkEnd w:id="1"/>
+            <w:r>
+              <w:rPr>
+                <w:rFonts w:eastAsia="Times New Roman"/>
+                <w:b/>
+                <w:bCs/>
+                <w:color w:val="FFFFFF"/>
+                <w:lang w:val="es-CO"/>
+              </w:rPr>
+              <w:t>F. #1</w:t>
+            </w:r>
+            <w:r>
+              <w:rPr>
+                <w:rFonts w:eastAsia="Times New Roman"/>
+                <w:b/>
+                <w:bCs/>
+                <w:color w:val="FFFFFF"/>
+                <w:lang w:val="es-CO"/>
+              </w:rPr>
+              <w:t xml:space="preserve"> </w:t>
+            </w:r>
+            <w:r>
+              <w:rPr>
+                <w:rFonts w:eastAsia="Times New Roman"/>
+                <w:b/>
+                <w:bCs/>
+                <w:color w:val="FFFFFF"/>
+                <w:lang w:val="es-CO"/>
+              </w:rPr>
+              <w:t>Desarrollar 2 versiones de Grafo</w:t>
+            </w:r>
+          </w:p>
+        </w:tc>
+      </w:tr>
+      <w:tr>
+        <w:trPr>
+          <w:trHeight w:val="740"/>
+        </w:trPr>
+        <w:tc>
+          <w:tcPr>
+            <w:tcW w:w="0" w:type="auto"/>
+            <w:tcBorders>
+              <w:top w:val="single" w:sz="8" w:space="0" w:color="FFFFFF"/>
+              <w:left w:val="single" w:sz="8" w:space="0" w:color="FFFFFF"/>
+              <w:bottom w:val="single" w:sz="8" w:space="0" w:color="FFFFFF"/>
+              <w:right w:val="single" w:sz="8" w:space="0" w:color="FFFFFF"/>
+            </w:tcBorders>
+            <w:shd w:val="clear" w:color="auto" w:fill="5B9BD5"/>
+            <w:tcMar>
+              <w:top w:w="100" w:type="dxa"/>
+              <w:left w:w="100" w:type="dxa"/>
+              <w:bottom w:w="100" w:type="dxa"/>
+              <w:right w:w="100" w:type="dxa"/>
+            </w:tcMar>
+            <w:hideMark/>
+          </w:tcPr>
+          <w:p>
+            <w:pPr>
+              <w:spacing w:line="240" w:lineRule="auto"/>
+              <w:ind w:left="100" w:right="100"/>
+              <w:contextualSpacing w:val="0"/>
+              <w:rPr>
+                <w:rFonts w:ascii="Times New Roman" w:eastAsia="Times New Roman" w:hAnsi="Times New Roman" w:cs="Times New Roman"/>
+                <w:sz w:val="24"/>
+                <w:szCs w:val="24"/>
+                <w:lang w:val="es-CO"/>
+              </w:rPr>
+            </w:pPr>
+            <w:r>
+              <w:rPr>
+                <w:rFonts w:eastAsia="Times New Roman"/>
+                <w:b/>
+                <w:bCs/>
+                <w:color w:val="FFFFFF"/>
+                <w:lang w:val="es-CO"/>
+              </w:rPr>
+              <w:t>Resumen</w:t>
+            </w:r>
+          </w:p>
+        </w:tc>
+        <w:tc>
+          <w:tcPr>
+            <w:tcW w:w="0" w:type="auto"/>
+            <w:tcBorders>
+              <w:top w:val="single" w:sz="8" w:space="0" w:color="FFFFFF"/>
+              <w:left w:val="single" w:sz="8" w:space="0" w:color="FFFFFF"/>
+              <w:bottom w:val="single" w:sz="8" w:space="0" w:color="FFFFFF"/>
+              <w:right w:val="single" w:sz="8" w:space="0" w:color="FFFFFF"/>
+            </w:tcBorders>
+            <w:shd w:val="clear" w:color="auto" w:fill="BDD6EE"/>
+            <w:tcMar>
+              <w:top w:w="100" w:type="dxa"/>
+              <w:left w:w="100" w:type="dxa"/>
+              <w:bottom w:w="100" w:type="dxa"/>
+              <w:right w:w="100" w:type="dxa"/>
+            </w:tcMar>
+            <w:hideMark/>
+          </w:tcPr>
+          <w:p>
+            <w:pPr>
+              <w:spacing w:line="240" w:lineRule="auto"/>
+              <w:ind w:right="100"/>
+              <w:contextualSpacing w:val="0"/>
+              <w:rPr>
+                <w:rFonts w:ascii="Times New Roman" w:eastAsia="Times New Roman" w:hAnsi="Times New Roman" w:cs="Times New Roman"/>
+                <w:sz w:val="24"/>
+                <w:szCs w:val="24"/>
+                <w:lang w:val="es-CO"/>
+              </w:rPr>
+            </w:pPr>
+            <w:r>
+              <w:rPr>
+                <w:rFonts w:ascii="Times New Roman" w:eastAsia="Times New Roman" w:hAnsi="Times New Roman" w:cs="Times New Roman"/>
+                <w:sz w:val="24"/>
+                <w:szCs w:val="24"/>
+                <w:lang w:val="es-CO"/>
+              </w:rPr>
+              <w:t>E</w:t>
+            </w:r>
+            <w:r>
+              <w:rPr>
+                <w:rFonts w:ascii="Times New Roman" w:eastAsia="Times New Roman" w:hAnsi="Times New Roman" w:cs="Times New Roman"/>
+                <w:sz w:val="24"/>
+                <w:szCs w:val="24"/>
+                <w:lang w:val="es-CO"/>
+              </w:rPr>
+              <w:t>l programa debe admitir el cambio de la implementación utilizada en cualquier momento y funcionar bien indistintamente de la que se esté usando</w:t>
+            </w:r>
+            <w:r>
+              <w:rPr>
+                <w:rFonts w:ascii="Times New Roman" w:eastAsia="Times New Roman" w:hAnsi="Times New Roman" w:cs="Times New Roman"/>
+                <w:sz w:val="24"/>
+                <w:szCs w:val="24"/>
+                <w:lang w:val="es-CO"/>
+              </w:rPr>
+              <w:t>.</w:t>
+            </w:r>
+          </w:p>
+        </w:tc>
+      </w:tr>
+      <w:tr>
+        <w:trPr>
+          <w:trHeight w:val="480"/>
+        </w:trPr>
+        <w:tc>
+          <w:tcPr>
+            <w:tcW w:w="0" w:type="auto"/>
+            <w:tcBorders>
+              <w:top w:val="single" w:sz="8" w:space="0" w:color="FFFFFF"/>
+              <w:left w:val="single" w:sz="8" w:space="0" w:color="FFFFFF"/>
+              <w:bottom w:val="single" w:sz="8" w:space="0" w:color="FFFFFF"/>
+              <w:right w:val="single" w:sz="8" w:space="0" w:color="FFFFFF"/>
+            </w:tcBorders>
+            <w:shd w:val="clear" w:color="auto" w:fill="5B9BD5"/>
+            <w:tcMar>
+              <w:top w:w="100" w:type="dxa"/>
+              <w:left w:w="100" w:type="dxa"/>
+              <w:bottom w:w="100" w:type="dxa"/>
+              <w:right w:w="100" w:type="dxa"/>
+            </w:tcMar>
+            <w:hideMark/>
+          </w:tcPr>
+          <w:p>
+            <w:pPr>
+              <w:spacing w:line="240" w:lineRule="auto"/>
+              <w:ind w:left="100" w:right="100"/>
+              <w:contextualSpacing w:val="0"/>
+              <w:rPr>
+                <w:rFonts w:ascii="Times New Roman" w:eastAsia="Times New Roman" w:hAnsi="Times New Roman" w:cs="Times New Roman"/>
+                <w:sz w:val="24"/>
+                <w:szCs w:val="24"/>
+                <w:lang w:val="es-CO"/>
+              </w:rPr>
+            </w:pPr>
+            <w:r>
+              <w:rPr>
+                <w:rFonts w:eastAsia="Times New Roman"/>
+                <w:b/>
+                <w:bCs/>
+                <w:color w:val="FFFFFF"/>
+                <w:lang w:val="es-CO"/>
+              </w:rPr>
+              <w:t>Entrada</w:t>
+            </w:r>
+          </w:p>
+        </w:tc>
+        <w:tc>
+          <w:tcPr>
+            <w:tcW w:w="0" w:type="auto"/>
+            <w:tcBorders>
+              <w:top w:val="single" w:sz="8" w:space="0" w:color="FFFFFF"/>
+              <w:left w:val="single" w:sz="8" w:space="0" w:color="FFFFFF"/>
+              <w:bottom w:val="single" w:sz="8" w:space="0" w:color="FFFFFF"/>
+              <w:right w:val="single" w:sz="8" w:space="0" w:color="FFFFFF"/>
+            </w:tcBorders>
+            <w:shd w:val="clear" w:color="auto" w:fill="DEEAF6"/>
+            <w:tcMar>
+              <w:top w:w="100" w:type="dxa"/>
+              <w:left w:w="100" w:type="dxa"/>
+              <w:bottom w:w="100" w:type="dxa"/>
+              <w:right w:w="100" w:type="dxa"/>
+            </w:tcMar>
+            <w:hideMark/>
+          </w:tcPr>
+          <w:p>
+            <w:pPr>
+              <w:spacing w:line="240" w:lineRule="auto"/>
+              <w:ind w:left="100" w:right="100"/>
+              <w:contextualSpacing w:val="0"/>
+              <w:rPr>
+                <w:rFonts w:ascii="Times New Roman" w:eastAsia="Times New Roman" w:hAnsi="Times New Roman" w:cs="Times New Roman"/>
+                <w:sz w:val="24"/>
+                <w:szCs w:val="24"/>
+                <w:lang w:val="es-CO"/>
+              </w:rPr>
+            </w:pPr>
+          </w:p>
+        </w:tc>
+      </w:tr>
+      <w:tr>
+        <w:trPr>
+          <w:trHeight w:val="480"/>
+        </w:trPr>
+        <w:tc>
+          <w:tcPr>
+            <w:tcW w:w="0" w:type="auto"/>
+            <w:tcBorders>
+              <w:top w:val="single" w:sz="8" w:space="0" w:color="FFFFFF"/>
+              <w:left w:val="single" w:sz="8" w:space="0" w:color="FFFFFF"/>
+              <w:bottom w:val="single" w:sz="8" w:space="0" w:color="FFFFFF"/>
+              <w:right w:val="single" w:sz="8" w:space="0" w:color="FFFFFF"/>
+            </w:tcBorders>
+            <w:shd w:val="clear" w:color="auto" w:fill="5B9BD5"/>
+            <w:tcMar>
+              <w:top w:w="100" w:type="dxa"/>
+              <w:left w:w="100" w:type="dxa"/>
+              <w:bottom w:w="100" w:type="dxa"/>
+              <w:right w:w="100" w:type="dxa"/>
+            </w:tcMar>
+            <w:hideMark/>
+          </w:tcPr>
+          <w:p>
+            <w:pPr>
+              <w:spacing w:line="240" w:lineRule="auto"/>
+              <w:ind w:left="100" w:right="100"/>
+              <w:contextualSpacing w:val="0"/>
+              <w:rPr>
+                <w:rFonts w:ascii="Times New Roman" w:eastAsia="Times New Roman" w:hAnsi="Times New Roman" w:cs="Times New Roman"/>
+                <w:sz w:val="24"/>
+                <w:szCs w:val="24"/>
+                <w:lang w:val="es-CO"/>
+              </w:rPr>
+            </w:pPr>
+            <w:r>
+              <w:rPr>
+                <w:rFonts w:eastAsia="Times New Roman"/>
+                <w:b/>
+                <w:bCs/>
+                <w:color w:val="FFFFFF"/>
+                <w:lang w:val="es-CO"/>
+              </w:rPr>
+              <w:t>Salida</w:t>
+            </w:r>
+          </w:p>
+        </w:tc>
+        <w:tc>
+          <w:tcPr>
+            <w:tcW w:w="0" w:type="auto"/>
+            <w:tcBorders>
+              <w:top w:val="single" w:sz="8" w:space="0" w:color="FFFFFF"/>
+              <w:left w:val="single" w:sz="8" w:space="0" w:color="FFFFFF"/>
+              <w:bottom w:val="single" w:sz="8" w:space="0" w:color="FFFFFF"/>
+              <w:right w:val="single" w:sz="8" w:space="0" w:color="FFFFFF"/>
+            </w:tcBorders>
+            <w:shd w:val="clear" w:color="auto" w:fill="BDD6EE"/>
+            <w:tcMar>
+              <w:top w:w="100" w:type="dxa"/>
+              <w:left w:w="100" w:type="dxa"/>
+              <w:bottom w:w="100" w:type="dxa"/>
+              <w:right w:w="100" w:type="dxa"/>
+            </w:tcMar>
+            <w:hideMark/>
+          </w:tcPr>
+          <w:p>
+            <w:pPr>
+              <w:spacing w:line="240" w:lineRule="auto"/>
+              <w:contextualSpacing w:val="0"/>
+              <w:rPr>
+                <w:rFonts w:ascii="Times New Roman" w:eastAsia="Times New Roman" w:hAnsi="Times New Roman" w:cs="Times New Roman"/>
+                <w:sz w:val="24"/>
+                <w:szCs w:val="24"/>
+                <w:lang w:val="es-CO"/>
+              </w:rPr>
+            </w:pPr>
+          </w:p>
+        </w:tc>
+      </w:tr>
+    </w:tbl>
+    <w:p>
+      <w:pPr>
+        <w:spacing w:line="259" w:lineRule="auto"/>
+        <w:contextualSpacing w:val="0"/>
+        <w:jc w:val="both"/>
+        <w:rPr>
+          <w:b/>
+          <w:lang w:val="es-CO"/>
+        </w:rPr>
+      </w:pPr>
+    </w:p>
+    <w:tbl>
+      <w:tblPr>
+        <w:tblW w:w="0" w:type="auto"/>
+        <w:tblCellMar>
+          <w:top w:w="15" w:type="dxa"/>
+          <w:left w:w="15" w:type="dxa"/>
+          <w:bottom w:w="15" w:type="dxa"/>
+          <w:right w:w="15" w:type="dxa"/>
+        </w:tblCellMar>
+        <w:tblLook w:val="04A0" w:firstRow="1" w:lastRow="0" w:firstColumn="1" w:lastColumn="0" w:noHBand="0" w:noVBand="1"/>
+      </w:tblPr>
+      <w:tblGrid>
+        <w:gridCol w:w="1391"/>
+        <w:gridCol w:w="7838"/>
+      </w:tblGrid>
+      <w:tr>
+        <w:trPr>
+          <w:trHeight w:val="480"/>
+        </w:trPr>
+        <w:tc>
+          <w:tcPr>
+            <w:tcW w:w="0" w:type="auto"/>
+            <w:tcBorders>
+              <w:top w:val="single" w:sz="8" w:space="0" w:color="FFFFFF"/>
+              <w:left w:val="single" w:sz="8" w:space="0" w:color="FFFFFF"/>
+              <w:bottom w:val="single" w:sz="8" w:space="0" w:color="FFFFFF"/>
+            </w:tcBorders>
+            <w:shd w:val="clear" w:color="auto" w:fill="5B9BD5"/>
+            <w:tcMar>
+              <w:top w:w="100" w:type="dxa"/>
+              <w:left w:w="100" w:type="dxa"/>
+              <w:bottom w:w="100" w:type="dxa"/>
+              <w:right w:w="100" w:type="dxa"/>
+            </w:tcMar>
+            <w:hideMark/>
+          </w:tcPr>
+          <w:p>
+            <w:pPr>
+              <w:spacing w:line="240" w:lineRule="auto"/>
+              <w:ind w:left="100" w:right="100"/>
+              <w:contextualSpacing w:val="0"/>
+              <w:rPr>
+                <w:rFonts w:ascii="Times New Roman" w:eastAsia="Times New Roman" w:hAnsi="Times New Roman" w:cs="Times New Roman"/>
+                <w:sz w:val="24"/>
+                <w:szCs w:val="24"/>
+                <w:lang w:val="es-CO"/>
+              </w:rPr>
+            </w:pPr>
+            <w:r>
+              <w:rPr>
+                <w:rFonts w:eastAsia="Times New Roman"/>
+                <w:b/>
+                <w:bCs/>
+                <w:color w:val="FFFFFF"/>
+                <w:lang w:val="es-CO"/>
+              </w:rPr>
+              <w:t>Nombre</w:t>
+            </w:r>
+          </w:p>
+        </w:tc>
+        <w:tc>
+          <w:tcPr>
+            <w:tcW w:w="0" w:type="auto"/>
+            <w:tcBorders>
+              <w:top w:val="single" w:sz="8" w:space="0" w:color="FFFFFF"/>
+              <w:bottom w:val="single" w:sz="8" w:space="0" w:color="FFFFFF"/>
+              <w:right w:val="single" w:sz="8" w:space="0" w:color="FFFFFF"/>
+            </w:tcBorders>
+            <w:shd w:val="clear" w:color="auto" w:fill="5B9BD5"/>
+            <w:tcMar>
+              <w:top w:w="100" w:type="dxa"/>
+              <w:left w:w="100" w:type="dxa"/>
+              <w:bottom w:w="100" w:type="dxa"/>
+              <w:right w:w="100" w:type="dxa"/>
+            </w:tcMar>
+            <w:hideMark/>
+          </w:tcPr>
+          <w:p>
+            <w:pPr>
+              <w:spacing w:line="240" w:lineRule="auto"/>
+              <w:ind w:left="100" w:right="100"/>
+              <w:contextualSpacing w:val="0"/>
+              <w:rPr>
+                <w:rFonts w:ascii="Times New Roman" w:eastAsia="Times New Roman" w:hAnsi="Times New Roman" w:cs="Times New Roman"/>
+                <w:sz w:val="24"/>
+                <w:szCs w:val="24"/>
+                <w:lang w:val="es-CO"/>
+              </w:rPr>
+            </w:pPr>
+            <w:r>
+              <w:rPr>
+                <w:rFonts w:eastAsia="Times New Roman"/>
+                <w:b/>
+                <w:bCs/>
+                <w:color w:val="FFFFFF"/>
+                <w:lang w:val="es-CO"/>
+              </w:rPr>
+              <w:t>R.</w:t>
+            </w:r>
+            <w:r>
+              <w:rPr>
+                <w:rFonts w:eastAsia="Times New Roman"/>
+                <w:b/>
+                <w:bCs/>
+                <w:color w:val="FFFFFF"/>
+                <w:lang w:val="es-CO"/>
+              </w:rPr>
+              <w:t>N.</w:t>
+            </w:r>
+            <w:r>
+              <w:rPr>
+                <w:rFonts w:eastAsia="Times New Roman"/>
+                <w:b/>
+                <w:bCs/>
+                <w:color w:val="FFFFFF"/>
+                <w:lang w:val="es-CO"/>
+              </w:rPr>
+              <w:t>F. #</w:t>
+            </w:r>
+            <w:r>
+              <w:rPr>
+                <w:rFonts w:eastAsia="Times New Roman"/>
+                <w:b/>
+                <w:bCs/>
+                <w:color w:val="FFFFFF"/>
+                <w:lang w:val="es-CO"/>
+              </w:rPr>
+              <w:t>2</w:t>
+            </w:r>
+            <w:r>
+              <w:rPr>
+                <w:rFonts w:eastAsia="Times New Roman"/>
+                <w:b/>
+                <w:bCs/>
+                <w:color w:val="FFFFFF"/>
+                <w:lang w:val="es-CO"/>
+              </w:rPr>
+              <w:t xml:space="preserve"> </w:t>
+            </w:r>
+            <w:r>
+              <w:rPr>
+                <w:rFonts w:eastAsia="Times New Roman"/>
+                <w:b/>
+                <w:bCs/>
+                <w:color w:val="FFFFFF"/>
+                <w:lang w:val="es-CO"/>
+              </w:rPr>
+              <w:t>Usar algoritmos reconocidos para dar solución al problema.</w:t>
+            </w:r>
+          </w:p>
+        </w:tc>
+      </w:tr>
+      <w:tr>
+        <w:trPr>
+          <w:trHeight w:val="740"/>
+        </w:trPr>
+        <w:tc>
+          <w:tcPr>
+            <w:tcW w:w="0" w:type="auto"/>
+            <w:tcBorders>
+              <w:top w:val="single" w:sz="8" w:space="0" w:color="FFFFFF"/>
+              <w:left w:val="single" w:sz="8" w:space="0" w:color="FFFFFF"/>
+              <w:bottom w:val="single" w:sz="8" w:space="0" w:color="FFFFFF"/>
+              <w:right w:val="single" w:sz="8" w:space="0" w:color="FFFFFF"/>
+            </w:tcBorders>
+            <w:shd w:val="clear" w:color="auto" w:fill="5B9BD5"/>
+            <w:tcMar>
+              <w:top w:w="100" w:type="dxa"/>
+              <w:left w:w="100" w:type="dxa"/>
+              <w:bottom w:w="100" w:type="dxa"/>
+              <w:right w:w="100" w:type="dxa"/>
+            </w:tcMar>
+            <w:hideMark/>
+          </w:tcPr>
+          <w:p>
+            <w:pPr>
+              <w:spacing w:line="240" w:lineRule="auto"/>
+              <w:ind w:left="100" w:right="100"/>
+              <w:contextualSpacing w:val="0"/>
+              <w:rPr>
+                <w:rFonts w:ascii="Times New Roman" w:eastAsia="Times New Roman" w:hAnsi="Times New Roman" w:cs="Times New Roman"/>
+                <w:sz w:val="24"/>
+                <w:szCs w:val="24"/>
+                <w:lang w:val="es-CO"/>
+              </w:rPr>
+            </w:pPr>
+            <w:r>
+              <w:rPr>
+                <w:rFonts w:eastAsia="Times New Roman"/>
+                <w:b/>
+                <w:bCs/>
+                <w:color w:val="FFFFFF"/>
+                <w:lang w:val="es-CO"/>
+              </w:rPr>
+              <w:t>Resumen</w:t>
+            </w:r>
+          </w:p>
+        </w:tc>
+        <w:tc>
+          <w:tcPr>
+            <w:tcW w:w="0" w:type="auto"/>
+            <w:tcBorders>
+              <w:top w:val="single" w:sz="8" w:space="0" w:color="FFFFFF"/>
+              <w:left w:val="single" w:sz="8" w:space="0" w:color="FFFFFF"/>
+              <w:bottom w:val="single" w:sz="8" w:space="0" w:color="FFFFFF"/>
+              <w:right w:val="single" w:sz="8" w:space="0" w:color="FFFFFF"/>
+            </w:tcBorders>
+            <w:shd w:val="clear" w:color="auto" w:fill="BDD6EE"/>
+            <w:tcMar>
+              <w:top w:w="100" w:type="dxa"/>
+              <w:left w:w="100" w:type="dxa"/>
+              <w:bottom w:w="100" w:type="dxa"/>
+              <w:right w:w="100" w:type="dxa"/>
+            </w:tcMar>
+            <w:hideMark/>
+          </w:tcPr>
+          <w:p>
+            <w:pPr>
+              <w:spacing w:line="240" w:lineRule="auto"/>
+              <w:ind w:right="100"/>
+              <w:contextualSpacing w:val="0"/>
+              <w:rPr>
+                <w:rFonts w:ascii="Times New Roman" w:eastAsia="Times New Roman" w:hAnsi="Times New Roman" w:cs="Times New Roman"/>
+                <w:sz w:val="24"/>
+                <w:szCs w:val="24"/>
+                <w:lang w:val="es-CO"/>
+              </w:rPr>
+            </w:pPr>
+            <w:r>
+              <w:rPr>
+                <w:rFonts w:eastAsia="Times New Roman"/>
+                <w:b/>
+                <w:bCs/>
+                <w:lang w:val="es-CO"/>
+              </w:rPr>
+              <w:t>A</w:t>
+            </w:r>
+            <w:r>
+              <w:rPr>
+                <w:rFonts w:eastAsia="Times New Roman"/>
+                <w:b/>
+                <w:bCs/>
+                <w:lang w:val="es-CO"/>
+              </w:rPr>
+              <w:t>pli</w:t>
+            </w:r>
+            <w:r>
+              <w:rPr>
+                <w:rFonts w:eastAsia="Times New Roman"/>
+                <w:b/>
+                <w:bCs/>
+                <w:lang w:val="es-CO"/>
+              </w:rPr>
+              <w:t>car</w:t>
+            </w:r>
+            <w:r>
+              <w:rPr>
+                <w:rFonts w:eastAsia="Times New Roman"/>
+                <w:b/>
+                <w:bCs/>
+                <w:lang w:val="es-CO"/>
+              </w:rPr>
+              <w:t xml:space="preserve"> al menos dos (2) de los algoritmos de grafos que se estudiarán durante el curso: Recorridos sobre Grafos (BFS, DFS), Caminos de Peso Mínimo (Dijkstra, Floyd-Warshall), Árbol de Recubrimiento Mínimo -MST- (Prim, Kruskal).</w:t>
+            </w:r>
+          </w:p>
+        </w:tc>
+      </w:tr>
+      <w:tr>
+        <w:trPr>
+          <w:trHeight w:val="480"/>
+        </w:trPr>
+        <w:tc>
+          <w:tcPr>
+            <w:tcW w:w="0" w:type="auto"/>
+            <w:tcBorders>
+              <w:top w:val="single" w:sz="8" w:space="0" w:color="FFFFFF"/>
+              <w:left w:val="single" w:sz="8" w:space="0" w:color="FFFFFF"/>
+              <w:bottom w:val="single" w:sz="8" w:space="0" w:color="FFFFFF"/>
+              <w:right w:val="single" w:sz="8" w:space="0" w:color="FFFFFF"/>
+            </w:tcBorders>
+            <w:shd w:val="clear" w:color="auto" w:fill="5B9BD5"/>
+            <w:tcMar>
+              <w:top w:w="100" w:type="dxa"/>
+              <w:left w:w="100" w:type="dxa"/>
+              <w:bottom w:w="100" w:type="dxa"/>
+              <w:right w:w="100" w:type="dxa"/>
+            </w:tcMar>
+            <w:hideMark/>
+          </w:tcPr>
+          <w:p>
+            <w:pPr>
+              <w:spacing w:line="240" w:lineRule="auto"/>
+              <w:ind w:left="100" w:right="100"/>
+              <w:contextualSpacing w:val="0"/>
+              <w:rPr>
+                <w:rFonts w:ascii="Times New Roman" w:eastAsia="Times New Roman" w:hAnsi="Times New Roman" w:cs="Times New Roman"/>
+                <w:sz w:val="24"/>
+                <w:szCs w:val="24"/>
+                <w:lang w:val="es-CO"/>
+              </w:rPr>
+            </w:pPr>
+            <w:r>
+              <w:rPr>
+                <w:rFonts w:eastAsia="Times New Roman"/>
+                <w:b/>
+                <w:bCs/>
+                <w:color w:val="FFFFFF"/>
+                <w:lang w:val="es-CO"/>
+              </w:rPr>
+              <w:t>Entrada</w:t>
+            </w:r>
+          </w:p>
+        </w:tc>
+        <w:tc>
+          <w:tcPr>
+            <w:tcW w:w="0" w:type="auto"/>
+            <w:tcBorders>
+              <w:top w:val="single" w:sz="8" w:space="0" w:color="FFFFFF"/>
+              <w:left w:val="single" w:sz="8" w:space="0" w:color="FFFFFF"/>
+              <w:bottom w:val="single" w:sz="8" w:space="0" w:color="FFFFFF"/>
+              <w:right w:val="single" w:sz="8" w:space="0" w:color="FFFFFF"/>
+            </w:tcBorders>
+            <w:shd w:val="clear" w:color="auto" w:fill="DEEAF6"/>
+            <w:tcMar>
+              <w:top w:w="100" w:type="dxa"/>
+              <w:left w:w="100" w:type="dxa"/>
+              <w:bottom w:w="100" w:type="dxa"/>
+              <w:right w:w="100" w:type="dxa"/>
+            </w:tcMar>
+            <w:hideMark/>
+          </w:tcPr>
+          <w:p>
+            <w:pPr>
+              <w:spacing w:line="240" w:lineRule="auto"/>
+              <w:ind w:left="100" w:right="100"/>
+              <w:contextualSpacing w:val="0"/>
+              <w:rPr>
+                <w:rFonts w:ascii="Times New Roman" w:eastAsia="Times New Roman" w:hAnsi="Times New Roman" w:cs="Times New Roman"/>
+                <w:sz w:val="24"/>
+                <w:szCs w:val="24"/>
+                <w:lang w:val="es-CO"/>
+              </w:rPr>
+            </w:pPr>
+          </w:p>
+        </w:tc>
+      </w:tr>
+      <w:tr>
+        <w:trPr>
+          <w:trHeight w:val="480"/>
+        </w:trPr>
+        <w:tc>
+          <w:tcPr>
+            <w:tcW w:w="0" w:type="auto"/>
+            <w:tcBorders>
+              <w:top w:val="single" w:sz="8" w:space="0" w:color="FFFFFF"/>
+              <w:left w:val="single" w:sz="8" w:space="0" w:color="FFFFFF"/>
+              <w:bottom w:val="single" w:sz="8" w:space="0" w:color="FFFFFF"/>
+              <w:right w:val="single" w:sz="8" w:space="0" w:color="FFFFFF"/>
+            </w:tcBorders>
+            <w:shd w:val="clear" w:color="auto" w:fill="5B9BD5"/>
+            <w:tcMar>
+              <w:top w:w="100" w:type="dxa"/>
+              <w:left w:w="100" w:type="dxa"/>
+              <w:bottom w:w="100" w:type="dxa"/>
+              <w:right w:w="100" w:type="dxa"/>
+            </w:tcMar>
+            <w:hideMark/>
+          </w:tcPr>
+          <w:p>
+            <w:pPr>
+              <w:spacing w:line="240" w:lineRule="auto"/>
+              <w:ind w:left="100" w:right="100"/>
+              <w:contextualSpacing w:val="0"/>
+              <w:rPr>
+                <w:rFonts w:ascii="Times New Roman" w:eastAsia="Times New Roman" w:hAnsi="Times New Roman" w:cs="Times New Roman"/>
+                <w:sz w:val="24"/>
+                <w:szCs w:val="24"/>
+                <w:lang w:val="es-CO"/>
+              </w:rPr>
+            </w:pPr>
+            <w:r>
+              <w:rPr>
+                <w:rFonts w:eastAsia="Times New Roman"/>
+                <w:b/>
+                <w:bCs/>
+                <w:color w:val="FFFFFF"/>
+                <w:lang w:val="es-CO"/>
+              </w:rPr>
+              <w:t>Salida</w:t>
+            </w:r>
+          </w:p>
+        </w:tc>
+        <w:tc>
+          <w:tcPr>
+            <w:tcW w:w="0" w:type="auto"/>
+            <w:tcBorders>
+              <w:top w:val="single" w:sz="8" w:space="0" w:color="FFFFFF"/>
+              <w:left w:val="single" w:sz="8" w:space="0" w:color="FFFFFF"/>
+              <w:bottom w:val="single" w:sz="8" w:space="0" w:color="FFFFFF"/>
+              <w:right w:val="single" w:sz="8" w:space="0" w:color="FFFFFF"/>
+            </w:tcBorders>
+            <w:shd w:val="clear" w:color="auto" w:fill="BDD6EE"/>
+            <w:tcMar>
+              <w:top w:w="100" w:type="dxa"/>
+              <w:left w:w="100" w:type="dxa"/>
+              <w:bottom w:w="100" w:type="dxa"/>
+              <w:right w:w="100" w:type="dxa"/>
+            </w:tcMar>
+            <w:hideMark/>
+          </w:tcPr>
+          <w:p>
+            <w:pPr>
+              <w:spacing w:line="240" w:lineRule="auto"/>
+              <w:contextualSpacing w:val="0"/>
+              <w:rPr>
+                <w:rFonts w:ascii="Times New Roman" w:eastAsia="Times New Roman" w:hAnsi="Times New Roman" w:cs="Times New Roman"/>
+                <w:sz w:val="24"/>
+                <w:szCs w:val="24"/>
+                <w:lang w:val="es-CO"/>
+              </w:rPr>
+            </w:pPr>
+          </w:p>
+        </w:tc>
+      </w:tr>
+    </w:tbl>
+    <w:p>
+      <w:pPr>
+        <w:spacing w:line="259" w:lineRule="auto"/>
+        <w:contextualSpacing w:val="0"/>
+        <w:jc w:val="both"/>
+        <w:rPr>
+          <w:b/>
+          <w:lang w:val="es-CO"/>
+        </w:rPr>
+      </w:pPr>
+    </w:p>
+    <w:p>
+      <w:pPr>
+        <w:spacing w:line="259" w:lineRule="auto"/>
+        <w:contextualSpacing w:val="0"/>
+        <w:jc w:val="both"/>
+        <w:rPr>
+          <w:b/>
+          <w:lang w:val="es-CO"/>
+        </w:rPr>
+      </w:pPr>
     </w:p>
     <w:sectPr>
       <w:pgSz w:w="11909" w:h="16834"/>
@@ -4673,6 +7123,7 @@
   <w:style w:type="character" w:default="1" w:styleId="Fuentedeprrafopredeter">
     <w:name w:val="Default Paragraph Font"/>
     <w:uiPriority w:val="1"/>
+    <w:semiHidden/>
     <w:unhideWhenUsed/>
   </w:style>
   <w:style w:type="table" w:default="1" w:styleId="Tablanormal">

</xml_diff>